<commit_message>
adicionado usuario e perfis e comentarios do sidao
</commit_message>
<xml_diff>
--- a/Projeto/Analise_de_Requisitos.docx
+++ b/Projeto/Analise_de_Requisitos.docx
@@ -1,10 +1,10 @@
 
 <file path=word/document.xml><?xml version="1.0" encoding="utf-8"?>
-<w:document xmlns:ve="http://schemas.openxmlformats.org/markup-compatibility/2006" xmlns:o="urn:schemas-microsoft-com:office:office" xmlns:r="http://schemas.openxmlformats.org/officeDocument/2006/relationships" xmlns:m="http://schemas.openxmlformats.org/officeDocument/2006/math" xmlns:v="urn:schemas-microsoft-com:vml" xmlns:wp="http://schemas.openxmlformats.org/drawingml/2006/wordprocessingDrawing" xmlns:w10="urn:schemas-microsoft-com:office:word" xmlns:w="http://schemas.openxmlformats.org/wordprocessingml/2006/main" xmlns:wne="http://schemas.microsoft.com/office/word/2006/wordml">
+<w:document xmlns:wpc="http://schemas.microsoft.com/office/word/2010/wordprocessingCanvas" xmlns:mc="http://schemas.openxmlformats.org/markup-compatibility/2006" xmlns:o="urn:schemas-microsoft-com:office:office" xmlns:r="http://schemas.openxmlformats.org/officeDocument/2006/relationships" xmlns:m="http://schemas.openxmlformats.org/officeDocument/2006/math" xmlns:v="urn:schemas-microsoft-com:vml" xmlns:wp14="http://schemas.microsoft.com/office/word/2010/wordprocessingDrawing" xmlns:wp="http://schemas.openxmlformats.org/drawingml/2006/wordprocessingDrawing" xmlns:w10="urn:schemas-microsoft-com:office:word" xmlns:w="http://schemas.openxmlformats.org/wordprocessingml/2006/main" xmlns:w14="http://schemas.microsoft.com/office/word/2010/wordml" xmlns:wpg="http://schemas.microsoft.com/office/word/2010/wordprocessingGroup" xmlns:wpi="http://schemas.microsoft.com/office/word/2010/wordprocessingInk" xmlns:wne="http://schemas.microsoft.com/office/word/2006/wordml" xmlns:wps="http://schemas.microsoft.com/office/word/2010/wordprocessingShape" mc:Ignorable="w14 wp14">
   <w:body>
     <w:p>
       <w:pPr>
-        <w:pStyle w:val="Ttulo"/>
+        <w:pStyle w:val="Title"/>
       </w:pPr>
       <w:r>
         <w:t>Análise de Requisitos</w:t>
@@ -12,7 +12,7 @@
     </w:p>
     <w:p>
       <w:pPr>
-        <w:pStyle w:val="Ttulo1"/>
+        <w:pStyle w:val="Heading1"/>
         <w:numPr>
           <w:ilvl w:val="0"/>
           <w:numId w:val="1"/>
@@ -25,7 +25,7 @@
     <w:p/>
     <w:p>
       <w:pPr>
-        <w:pStyle w:val="Ttulo2"/>
+        <w:pStyle w:val="Heading2"/>
       </w:pPr>
       <w:r>
         <w:t>Clínica</w:t>
@@ -33,7 +33,7 @@
     </w:p>
     <w:p>
       <w:pPr>
-        <w:pStyle w:val="SemEspaamento"/>
+        <w:pStyle w:val="NoSpacing"/>
       </w:pPr>
       <w:r>
         <w:t>- Nome</w:t>
@@ -41,7 +41,7 @@
     </w:p>
     <w:p>
       <w:pPr>
-        <w:pStyle w:val="SemEspaamento"/>
+        <w:pStyle w:val="NoSpacing"/>
       </w:pPr>
       <w:r>
         <w:t>- Endereço</w:t>
@@ -49,7 +49,7 @@
     </w:p>
     <w:p>
       <w:pPr>
-        <w:pStyle w:val="SemEspaamento"/>
+        <w:pStyle w:val="NoSpacing"/>
       </w:pPr>
       <w:r>
         <w:t>- Telefone</w:t>
@@ -57,39 +57,286 @@
     </w:p>
     <w:p>
       <w:pPr>
-        <w:pStyle w:val="SemEspaamento"/>
+        <w:pStyle w:val="NoSpacing"/>
+      </w:pPr>
+      <w:r>
+        <w:t>- E-mail</w:t>
+      </w:r>
+    </w:p>
+    <w:p>
+      <w:pPr>
+        <w:pStyle w:val="NoSpacing"/>
+      </w:pPr>
+      <w:r>
+        <w:t>- Site</w:t>
+      </w:r>
+    </w:p>
+    <w:p>
+      <w:pPr>
+        <w:pStyle w:val="NoSpacing"/>
+      </w:pPr>
+    </w:p>
+    <w:p>
+      <w:pPr>
+        <w:pStyle w:val="Heading2"/>
+      </w:pPr>
+      <w:r>
+        <w:t>Usuário</w:t>
+      </w:r>
+    </w:p>
+    <w:p>
+      <w:pPr>
+        <w:pStyle w:val="NoSpacing"/>
+      </w:pPr>
+      <w:r>
+        <w:t>- Nome</w:t>
+      </w:r>
+    </w:p>
+    <w:p>
+      <w:pPr>
+        <w:pStyle w:val="NoSpacing"/>
+      </w:pPr>
+      <w:r>
+        <w:t>- E-mail</w:t>
+      </w:r>
+    </w:p>
+    <w:p>
+      <w:pPr>
+        <w:pStyle w:val="NoSpacing"/>
+      </w:pPr>
+      <w:r>
+        <w:t>- Nome de usuário</w:t>
+      </w:r>
+    </w:p>
+    <w:p>
+      <w:pPr>
+        <w:pStyle w:val="NoSpacing"/>
+      </w:pPr>
+      <w:r>
+        <w:t>- Senha</w:t>
+      </w:r>
+    </w:p>
+    <w:p>
+      <w:pPr>
+        <w:pStyle w:val="NoSpacing"/>
+      </w:pPr>
+      <w:r>
+        <w:t>- Perfil</w:t>
+      </w:r>
+    </w:p>
+    <w:p>
+      <w:pPr>
+        <w:pStyle w:val="NoSpacing"/>
+        <w:rPr>
+          <w:color w:val="7F7F7F" w:themeColor="text1" w:themeTint="80"/>
+        </w:rPr>
+      </w:pPr>
+    </w:p>
+    <w:p>
+      <w:pPr>
+        <w:pStyle w:val="Heading2"/>
+      </w:pPr>
+      <w:r>
+        <w:t>Perfis Administrador, Secretária e Médico</w:t>
+      </w:r>
+    </w:p>
+    <w:p>
+      <w:pPr>
+        <w:pStyle w:val="NoSpacing"/>
+      </w:pPr>
+      <w:r>
+        <w:t>- Permissões</w:t>
+      </w:r>
+    </w:p>
+    <w:p>
+      <w:pPr>
+        <w:pStyle w:val="Heading2"/>
+      </w:pPr>
+      <w:r>
+        <w:t>Secretária</w:t>
+      </w:r>
+    </w:p>
+    <w:p>
+      <w:pPr>
+        <w:pStyle w:val="NoSpacing"/>
+      </w:pPr>
+      <w:r>
+        <w:t>- Contato (telefones, e-mails, endereço)</w:t>
+      </w:r>
+    </w:p>
+    <w:p>
+      <w:pPr>
+        <w:pStyle w:val="NoSpacing"/>
+      </w:pPr>
+      <w:r>
+        <w:t>- Usuário</w:t>
+      </w:r>
+    </w:p>
+    <w:p>
+      <w:pPr>
+        <w:pStyle w:val="NoSpacing"/>
+      </w:pPr>
+      <w:r>
+        <w:t>- Bloco de Anotações</w:t>
+      </w:r>
+    </w:p>
+    <w:p>
+      <w:pPr>
+        <w:pStyle w:val="Heading2"/>
+      </w:pPr>
+      <w:r>
+        <w:t>Mé</w:t>
+      </w:r>
+      <w:r>
+        <w:t>dico:</w:t>
+      </w:r>
+    </w:p>
+    <w:p>
+      <w:pPr>
+        <w:pStyle w:val="NoSpacing"/>
+      </w:pPr>
+      <w:r>
+        <w:t>- Data de Nascimento</w:t>
+      </w:r>
+    </w:p>
+    <w:p>
+      <w:pPr>
+        <w:pStyle w:val="NoSpacing"/>
+      </w:pPr>
+      <w:r>
+        <w:t>- CPF</w:t>
+      </w:r>
+      <w:r>
+        <w:t xml:space="preserve">, </w:t>
+      </w:r>
+      <w:r>
+        <w:t>RG</w:t>
+      </w:r>
+      <w:r>
+        <w:t xml:space="preserve">, </w:t>
+      </w:r>
+      <w:r>
+        <w:t>CRM</w:t>
+      </w:r>
+    </w:p>
+    <w:p>
+      <w:pPr>
+        <w:pStyle w:val="NoSpacing"/>
+      </w:pPr>
+      <w:r>
+        <w:t>- Ano de Formatura</w:t>
+      </w:r>
+    </w:p>
+    <w:p>
+      <w:pPr>
+        <w:pStyle w:val="NoSpacing"/>
+      </w:pPr>
+      <w:r>
+        <w:t>- Especialidades</w:t>
+      </w:r>
+    </w:p>
+    <w:p>
+      <w:pPr>
+        <w:pStyle w:val="NoSpacing"/>
       </w:pPr>
       <w:r>
         <w:t xml:space="preserve">- </w:t>
       </w:r>
-      <w:proofErr w:type="spellStart"/>
-      <w:r>
-        <w:t>E-mail</w:t>
-      </w:r>
-      <w:proofErr w:type="spellEnd"/>
-    </w:p>
-    <w:p>
-      <w:pPr>
-        <w:pStyle w:val="SemEspaamento"/>
-      </w:pPr>
-      <w:r>
-        <w:t>- Site</w:t>
-      </w:r>
-    </w:p>
-    <w:p>
-      <w:pPr>
-        <w:pStyle w:val="Ttulo2"/>
-      </w:pPr>
-      <w:r>
-        <w:t>Mé</w:t>
-      </w:r>
-      <w:r>
-        <w:t>dico:</w:t>
-      </w:r>
-    </w:p>
-    <w:p>
-      <w:pPr>
-        <w:pStyle w:val="SemEspaamento"/>
+      <w:r>
+        <w:t>Convênios</w:t>
+      </w:r>
+    </w:p>
+    <w:p>
+      <w:pPr>
+        <w:pStyle w:val="NoSpacing"/>
+      </w:pPr>
+      <w:r>
+        <w:t>- Preço da consulta particular</w:t>
+      </w:r>
+    </w:p>
+    <w:p>
+      <w:pPr>
+        <w:pStyle w:val="NoSpacing"/>
+      </w:pPr>
+      <w:r>
+        <w:t>- Contato (telefone</w:t>
+      </w:r>
+      <w:r>
+        <w:t>s</w:t>
+      </w:r>
+      <w:r>
+        <w:t>, e-mail</w:t>
+      </w:r>
+      <w:r>
+        <w:t>s</w:t>
+      </w:r>
+      <w:r>
+        <w:t>, endereço)</w:t>
+      </w:r>
+    </w:p>
+    <w:p>
+      <w:pPr>
+        <w:pStyle w:val="NoSpacing"/>
+      </w:pPr>
+      <w:r>
+        <w:t xml:space="preserve">- Locais de trabalho </w:t>
+      </w:r>
+      <w:r>
+        <w:t>(Nomes, e</w:t>
+      </w:r>
+      <w:r>
+        <w:t>ndereços, telefones, e-mails, sites</w:t>
+      </w:r>
+      <w:r>
+        <w:t>, observações [horários, dias])</w:t>
+      </w:r>
+    </w:p>
+    <w:p>
+      <w:pPr>
+        <w:pStyle w:val="NoSpacing"/>
+      </w:pPr>
+      <w:r>
+        <w:t>- Usuário</w:t>
+      </w:r>
+    </w:p>
+    <w:p>
+      <w:pPr>
+        <w:pStyle w:val="NoSpacing"/>
+      </w:pPr>
+      <w:r>
+        <w:t xml:space="preserve">- </w:t>
+      </w:r>
+      <w:r>
+        <w:t>Agenda</w:t>
+      </w:r>
+    </w:p>
+    <w:p>
+      <w:pPr>
+        <w:pStyle w:val="NoSpacing"/>
+      </w:pPr>
+      <w:r>
+        <w:t>- Bloco de Anotações</w:t>
+      </w:r>
+    </w:p>
+    <w:p>
+      <w:pPr>
+        <w:pStyle w:val="NoSpacing"/>
+      </w:pPr>
+      <w:r>
+        <w:t>- Agenda Financeira</w:t>
+      </w:r>
+    </w:p>
+    <w:p>
+      <w:pPr>
+        <w:pStyle w:val="Heading2"/>
+      </w:pPr>
+      <w:r>
+        <w:t>Paciente:</w:t>
+      </w:r>
+    </w:p>
+    <w:p>
+      <w:pPr>
+        <w:pStyle w:val="NoSpacing"/>
       </w:pPr>
       <w:r>
         <w:t>- Nome</w:t>
@@ -97,194 +344,7 @@
     </w:p>
     <w:p>
       <w:pPr>
-        <w:pStyle w:val="SemEspaamento"/>
-      </w:pPr>
-      <w:r>
-        <w:t>- Data de Nascimento</w:t>
-      </w:r>
-    </w:p>
-    <w:p>
-      <w:pPr>
-        <w:pStyle w:val="SemEspaamento"/>
-      </w:pPr>
-      <w:r>
-        <w:t>- CPF</w:t>
-      </w:r>
-      <w:r>
-        <w:t xml:space="preserve">, </w:t>
-      </w:r>
-      <w:r>
-        <w:t>RG</w:t>
-      </w:r>
-      <w:r>
-        <w:t xml:space="preserve">, </w:t>
-      </w:r>
-      <w:r>
-        <w:t>CRM</w:t>
-      </w:r>
-    </w:p>
-    <w:p>
-      <w:pPr>
-        <w:pStyle w:val="SemEspaamento"/>
-      </w:pPr>
-      <w:r>
-        <w:t>- Ano de Formatura</w:t>
-      </w:r>
-    </w:p>
-    <w:p>
-      <w:pPr>
-        <w:pStyle w:val="SemEspaamento"/>
-      </w:pPr>
-      <w:r>
-        <w:t>- Especialidades</w:t>
-      </w:r>
-    </w:p>
-    <w:p>
-      <w:pPr>
-        <w:pStyle w:val="SemEspaamento"/>
-      </w:pPr>
-      <w:r>
-        <w:t xml:space="preserve">- </w:t>
-      </w:r>
-      <w:r>
-        <w:rPr>
-          <w:color w:val="FF0000"/>
-        </w:rPr>
-        <w:t>Convênios</w:t>
-      </w:r>
-    </w:p>
-    <w:p>
-      <w:pPr>
-        <w:pStyle w:val="SemEspaamento"/>
-      </w:pPr>
-      <w:r>
-        <w:t>- Preço da consulta particular</w:t>
-      </w:r>
-    </w:p>
-    <w:p>
-      <w:pPr>
-        <w:pStyle w:val="SemEspaamento"/>
-      </w:pPr>
-      <w:r>
-        <w:t>- Contato (telefone, e-mail, endereço)</w:t>
-      </w:r>
-    </w:p>
-    <w:p>
-      <w:pPr>
-        <w:pStyle w:val="SemEspaamento"/>
-      </w:pPr>
-      <w:r>
-        <w:t xml:space="preserve">- Locais de trabalho </w:t>
-      </w:r>
-      <w:r>
-        <w:t>(Nomes, e</w:t>
-      </w:r>
-      <w:r>
-        <w:t>ndereços, telefones, e-mails, sites</w:t>
-      </w:r>
-      <w:r>
-        <w:t>, observações [horários, dias])</w:t>
-      </w:r>
-    </w:p>
-    <w:p>
-      <w:pPr>
-        <w:pStyle w:val="SemEspaamento"/>
-        <w:rPr>
-          <w:color w:val="7F7F7F" w:themeColor="text1" w:themeTint="80"/>
-        </w:rPr>
-      </w:pPr>
-      <w:r>
-        <w:rPr>
-          <w:color w:val="7F7F7F" w:themeColor="text1" w:themeTint="80"/>
-        </w:rPr>
-        <w:t>Link com</w:t>
-      </w:r>
-      <w:r>
-        <w:rPr>
-          <w:color w:val="7F7F7F" w:themeColor="text1" w:themeTint="80"/>
-        </w:rPr>
-        <w:t xml:space="preserve">: </w:t>
-      </w:r>
-    </w:p>
-    <w:p>
-      <w:pPr>
-        <w:pStyle w:val="SemEspaamento"/>
-        <w:rPr>
-          <w:color w:val="7F7F7F" w:themeColor="text1" w:themeTint="80"/>
-        </w:rPr>
-      </w:pPr>
-      <w:r>
-        <w:rPr>
-          <w:color w:val="7F7F7F" w:themeColor="text1" w:themeTint="80"/>
-        </w:rPr>
-        <w:t xml:space="preserve">- </w:t>
-      </w:r>
-      <w:r>
-        <w:rPr>
-          <w:color w:val="7F7F7F" w:themeColor="text1" w:themeTint="80"/>
-        </w:rPr>
-        <w:t>Agenda de Consultas/Co</w:t>
-      </w:r>
-      <w:r>
-        <w:rPr>
-          <w:color w:val="7F7F7F" w:themeColor="text1" w:themeTint="80"/>
-        </w:rPr>
-        <w:t>mpromissos</w:t>
-      </w:r>
-    </w:p>
-    <w:p>
-      <w:pPr>
-        <w:pStyle w:val="SemEspaamento"/>
-        <w:rPr>
-          <w:color w:val="7F7F7F" w:themeColor="text1" w:themeTint="80"/>
-        </w:rPr>
-      </w:pPr>
-      <w:r>
-        <w:rPr>
-          <w:color w:val="7F7F7F" w:themeColor="text1" w:themeTint="80"/>
-        </w:rPr>
-        <w:t>- Bloco de Anotações</w:t>
-      </w:r>
-    </w:p>
-    <w:p>
-      <w:pPr>
-        <w:pStyle w:val="SemEspaamento"/>
-        <w:rPr>
-          <w:color w:val="7F7F7F" w:themeColor="text1" w:themeTint="80"/>
-        </w:rPr>
-      </w:pPr>
-      <w:r>
-        <w:rPr>
-          <w:color w:val="7F7F7F" w:themeColor="text1" w:themeTint="80"/>
-        </w:rPr>
-        <w:t xml:space="preserve">- </w:t>
-      </w:r>
-      <w:r>
-        <w:rPr>
-          <w:color w:val="7F7F7F" w:themeColor="text1" w:themeTint="80"/>
-        </w:rPr>
-        <w:t>Agenda Financeira</w:t>
-      </w:r>
-    </w:p>
-    <w:p>
-      <w:pPr>
-        <w:pStyle w:val="Ttulo2"/>
-      </w:pPr>
-      <w:r>
-        <w:t>Paciente:</w:t>
-      </w:r>
-    </w:p>
-    <w:p>
-      <w:pPr>
-        <w:pStyle w:val="SemEspaamento"/>
-      </w:pPr>
-      <w:r>
-        <w:t>- Nome</w:t>
-      </w:r>
-    </w:p>
-    <w:p>
-      <w:pPr>
-        <w:pStyle w:val="SemEspaamento"/>
+        <w:pStyle w:val="NoSpacing"/>
       </w:pPr>
       <w:r>
         <w:t>- Data de Nascimento, idade</w:t>
@@ -292,37 +352,56 @@
     </w:p>
     <w:p>
       <w:pPr>
-        <w:pStyle w:val="SemEspaamento"/>
-      </w:pPr>
-      <w:r>
-        <w:t xml:space="preserve">- </w:t>
-      </w:r>
-      <w:r>
-        <w:rPr>
-          <w:color w:val="FF0000"/>
-        </w:rPr>
-        <w:t>Convênio</w:t>
-      </w:r>
-      <w:r>
-        <w:rPr>
-          <w:color w:val="FF0000"/>
-        </w:rPr>
-        <w:t xml:space="preserve"> (atrelado apenas aos que o médico atende? Lista todos de todos os médicos da clínica e exibe aviso ao marcar consulta?)</w:t>
-      </w:r>
-    </w:p>
-    <w:p>
-      <w:pPr>
-        <w:pStyle w:val="SemEspaamento"/>
-      </w:pPr>
+        <w:pStyle w:val="NoSpacing"/>
+      </w:pPr>
+      <w:r>
+        <w:t>- Convênio</w:t>
+      </w:r>
+      <w:r>
+        <w:t>s</w:t>
+      </w:r>
+      <w:r>
+        <w:t xml:space="preserve"> (</w:t>
+      </w:r>
+      <w:r>
+        <w:t xml:space="preserve">N opções entre </w:t>
+      </w:r>
+      <w:r>
+        <w:t>os que o</w:t>
+      </w:r>
+      <w:r>
+        <w:t>s</w:t>
+      </w:r>
+      <w:r>
+        <w:t xml:space="preserve"> médico</w:t>
+      </w:r>
+      <w:r>
+        <w:t>s da clínica</w:t>
+      </w:r>
+      <w:r>
+        <w:t xml:space="preserve"> atende</w:t>
+      </w:r>
+      <w:r>
+        <w:t>m, ou “sem convênio”)</w:t>
+      </w:r>
+    </w:p>
+    <w:p>
+      <w:pPr>
+        <w:pStyle w:val="NoSpacing"/>
+      </w:pPr>
+      <w:r>
+        <w:t xml:space="preserve"> </w:t>
+      </w:r>
       <w:r>
         <w:t>- RG, CPF</w:t>
       </w:r>
     </w:p>
     <w:p>
       <w:pPr>
-        <w:pStyle w:val="SemEspaamento"/>
-      </w:pPr>
-      <w:r>
+        <w:pStyle w:val="NoSpacing"/>
+      </w:pPr>
+      <w:r>
+        <w:lastRenderedPageBreak/>
         <w:t>- Responsável (Nome,</w:t>
       </w:r>
       <w:r>
@@ -334,7 +413,7 @@
     </w:p>
     <w:p>
       <w:pPr>
-        <w:pStyle w:val="SemEspaamento"/>
+        <w:pStyle w:val="NoSpacing"/>
       </w:pPr>
       <w:r>
         <w:t>- Contato</w:t>
@@ -360,23 +439,15 @@
     </w:p>
     <w:p>
       <w:pPr>
-        <w:pStyle w:val="SemEspaamento"/>
-      </w:pPr>
-      <w:r>
-        <w:t>- Status da ficha (</w:t>
-      </w:r>
-      <w:proofErr w:type="gramStart"/>
-      <w:r>
-        <w:t>Temporária, Primeiras</w:t>
-      </w:r>
-      <w:proofErr w:type="gramEnd"/>
-      <w:r>
-        <w:t xml:space="preserve"> vezes, Pasta Numerada, Arquivo Morto)</w:t>
-      </w:r>
-    </w:p>
-    <w:p>
-      <w:pPr>
-        <w:pStyle w:val="SemEspaamento"/>
+        <w:pStyle w:val="NoSpacing"/>
+      </w:pPr>
+      <w:r>
+        <w:t>- Status da ficha (Temporária, Primeiras vezes, Pasta Numerada, Arquivo Morto)</w:t>
+      </w:r>
+    </w:p>
+    <w:p>
+      <w:pPr>
+        <w:pStyle w:val="NoSpacing"/>
       </w:pPr>
       <w:r>
         <w:t>- Nº da ficha</w:t>
@@ -384,50 +455,20 @@
     </w:p>
     <w:p>
       <w:pPr>
-        <w:pStyle w:val="SemEspaamento"/>
-        <w:rPr>
-          <w:color w:val="7F7F7F" w:themeColor="text1" w:themeTint="80"/>
-        </w:rPr>
-      </w:pPr>
-      <w:r>
-        <w:rPr>
-          <w:color w:val="7F7F7F" w:themeColor="text1" w:themeTint="80"/>
-        </w:rPr>
-        <w:t>Link com:</w:t>
-      </w:r>
-    </w:p>
-    <w:p>
-      <w:pPr>
-        <w:pStyle w:val="SemEspaamento"/>
-        <w:rPr>
-          <w:color w:val="7F7F7F" w:themeColor="text1" w:themeTint="80"/>
-        </w:rPr>
-      </w:pPr>
-      <w:r>
-        <w:rPr>
-          <w:color w:val="7F7F7F" w:themeColor="text1" w:themeTint="80"/>
-        </w:rPr>
+        <w:pStyle w:val="NoSpacing"/>
+      </w:pPr>
+      <w:r>
         <w:t>- Prontuário</w:t>
       </w:r>
     </w:p>
     <w:p>
       <w:pPr>
-        <w:pStyle w:val="SemEspaamento"/>
-      </w:pPr>
-    </w:p>
-    <w:p>
-      <w:pPr>
-        <w:pStyle w:val="SemEspaamento"/>
-      </w:pPr>
-    </w:p>
-    <w:p>
-      <w:pPr>
-        <w:pStyle w:val="SemEspaamento"/>
-      </w:pPr>
-    </w:p>
-    <w:p>
-      <w:pPr>
-        <w:pStyle w:val="Ttulo1"/>
+        <w:pStyle w:val="NoSpacing"/>
+      </w:pPr>
+    </w:p>
+    <w:p>
+      <w:pPr>
+        <w:pStyle w:val="Heading1"/>
         <w:numPr>
           <w:ilvl w:val="0"/>
           <w:numId w:val="1"/>
@@ -440,371 +481,608 @@
     <w:p/>
     <w:p>
       <w:pPr>
-        <w:pStyle w:val="Ttulo2"/>
-      </w:pPr>
-      <w:r>
-        <w:lastRenderedPageBreak/>
-        <w:t>Cadastro da Clínica</w:t>
-      </w:r>
-    </w:p>
-    <w:p>
-      <w:pPr>
-        <w:pStyle w:val="SemEspaamento"/>
-      </w:pPr>
-      <w:r>
-        <w:t xml:space="preserve">Deve ser permitida a operação de </w:t>
-      </w:r>
-      <w:r>
-        <w:rPr>
-          <w:b/>
-        </w:rPr>
-        <w:t>Alteração</w:t>
-      </w:r>
-      <w:r>
-        <w:t>.</w:t>
-      </w:r>
-    </w:p>
-    <w:p>
-      <w:pPr>
-        <w:pStyle w:val="SemEspaamento"/>
-      </w:pPr>
-      <w:r>
-        <w:t xml:space="preserve">- Com a </w:t>
-      </w:r>
-      <w:r>
-        <w:rPr>
-          <w:b/>
-        </w:rPr>
-        <w:t>Alteração</w:t>
-      </w:r>
-      <w:r>
-        <w:t xml:space="preserve"> de qualquer dado da clínica (telefone, endereço, e-mail, site, etc..) deve ser oferecido mandar um e-mail a todos os pacientes cadastrados avisando sobre as alterações.</w:t>
-      </w:r>
-    </w:p>
-    <w:p>
-      <w:pPr>
-        <w:pStyle w:val="Ttulo2"/>
-      </w:pPr>
-      <w:r>
-        <w:t>Cadastro de Médico</w:t>
-      </w:r>
-    </w:p>
-    <w:p>
-      <w:pPr>
-        <w:pStyle w:val="SemEspaamento"/>
-      </w:pPr>
-      <w:r>
-        <w:t xml:space="preserve">Devem ser permitidas as operações de </w:t>
-      </w:r>
-      <w:r>
-        <w:rPr>
-          <w:b/>
-        </w:rPr>
-        <w:t>Inserção</w:t>
-      </w:r>
-      <w:r>
-        <w:t xml:space="preserve">, </w:t>
-      </w:r>
-      <w:r>
-        <w:rPr>
-          <w:b/>
-        </w:rPr>
-        <w:t>Alteração</w:t>
-      </w:r>
-      <w:r>
-        <w:t xml:space="preserve"> e </w:t>
-      </w:r>
-      <w:r>
-        <w:rPr>
-          <w:b/>
-        </w:rPr>
-        <w:t>Exclusão</w:t>
-      </w:r>
-      <w:r>
-        <w:t xml:space="preserve"> de médicos.</w:t>
-      </w:r>
-    </w:p>
-    <w:p>
-      <w:pPr>
-        <w:pStyle w:val="SemEspaamento"/>
-      </w:pPr>
-      <w:r>
-        <w:t xml:space="preserve">- A </w:t>
-      </w:r>
-      <w:r>
-        <w:rPr>
-          <w:b/>
-        </w:rPr>
-        <w:t>inserção</w:t>
-      </w:r>
-      <w:r>
-        <w:t xml:space="preserve"> deve ter as seguintes restrições: não é permitida a inserção de mais de um </w:t>
-      </w:r>
-      <w:proofErr w:type="spellStart"/>
-      <w:r>
-        <w:t>CPFs</w:t>
-      </w:r>
-      <w:proofErr w:type="spellEnd"/>
-      <w:r>
-        <w:t xml:space="preserve"> igual, nem de mais de um CRM igual. São obrigatórios os campos: Nome, CPF, CRM, especialidades (mínimo uma), preço da consulta particular ou pelo menos </w:t>
-      </w:r>
-      <w:proofErr w:type="gramStart"/>
-      <w:r>
-        <w:t>1</w:t>
-      </w:r>
-      <w:proofErr w:type="gramEnd"/>
-      <w:r>
-        <w:t xml:space="preserve"> convênio, contatos (mínimo de 1 telefone).</w:t>
-      </w:r>
-    </w:p>
-    <w:p>
-      <w:pPr>
-        <w:pStyle w:val="SemEspaamento"/>
-      </w:pPr>
-      <w:r>
-        <w:t xml:space="preserve">- A </w:t>
-      </w:r>
-      <w:r>
-        <w:rPr>
-          <w:b/>
-        </w:rPr>
-        <w:t>alteração</w:t>
-      </w:r>
-      <w:r>
-        <w:rPr>
-          <w:b/>
-        </w:rPr>
+        <w:pStyle w:val="Heading2"/>
+      </w:pPr>
+      <w:r>
+        <w:t>Acesso à aplicação</w:t>
+      </w:r>
+    </w:p>
+    <w:p>
+      <w:pPr>
+        <w:pStyle w:val="NoSpacing"/>
+      </w:pPr>
+      <w:r>
+        <w:t xml:space="preserve">A partir do site </w:t>
+      </w:r>
+      <w:hyperlink r:id="rId6" w:history="1">
+        <w:r>
+          <w:rPr>
+            <w:rStyle w:val="Hyperlink"/>
+          </w:rPr>
+          <w:t>http://quintella.net</w:t>
+        </w:r>
+      </w:hyperlink>
+      <w:r>
         <w:t xml:space="preserve"> </w:t>
       </w:r>
       <w:r>
-        <w:t>deve manter as restrições da inserção.</w:t>
-      </w:r>
-      <w:r>
-        <w:rPr>
-          <w:color w:val="FF0000"/>
-        </w:rPr>
-        <w:t xml:space="preserve"> A alteração</w:t>
-      </w:r>
-      <w:r>
-        <w:rPr>
-          <w:color w:val="FF0000"/>
-        </w:rPr>
-        <w:t xml:space="preserve"> dos convênios que atende tem alguma interferência nas consultas já marcadas?</w:t>
-      </w:r>
-      <w:r>
-        <w:rPr>
-          <w:color w:val="FF0000"/>
-        </w:rPr>
+        <w:t>um cliente entra em contato com o system owner, requerindo o uso da aplicação. O system owner gera um subdomí</w:t>
+      </w:r>
+      <w:r>
+        <w:t xml:space="preserve">nio para a clínica cliente (ex: </w:t>
+      </w:r>
+      <w:hyperlink r:id="rId7" w:history="1">
+        <w:r>
+          <w:rPr>
+            <w:rStyle w:val="Hyperlink"/>
+          </w:rPr>
+          <w:t>http://crescere.quintella.net</w:t>
+        </w:r>
+      </w:hyperlink>
+      <w:r>
         <w:t xml:space="preserve"> </w:t>
       </w:r>
       <w:r>
-        <w:t xml:space="preserve">A alteração do preço da consulta particular deve alterar a agenda financeira do médico (pagamentos a receber) apenas para futuras marcações, anteriores à alteração manterão o preço </w:t>
-      </w:r>
-      <w:r>
-        <w:rPr>
-          <w:color w:val="FF0000"/>
-        </w:rPr>
-        <w:t>(ou isso deve ser uma opção?)</w:t>
-      </w:r>
-      <w:r>
-        <w:t>.</w:t>
-      </w:r>
-    </w:p>
-    <w:p>
-      <w:pPr>
-        <w:pStyle w:val="SemEspaamento"/>
-      </w:pPr>
-      <w:r>
-        <w:t xml:space="preserve">- A </w:t>
-      </w:r>
-      <w:r>
-        <w:rPr>
-          <w:b/>
-        </w:rPr>
-        <w:t>exclusão</w:t>
-      </w:r>
-      <w:r>
-        <w:t xml:space="preserve"> de um médico deverá manter os registros feitos por esses médicos nos prontuários de pacientes que tenham consultado com ele. No entanto, toda a sua agenda será excluída </w:t>
-      </w:r>
-      <w:r>
-        <w:rPr>
-          <w:color w:val="FF0000"/>
-        </w:rPr>
-        <w:t>(consultas marcadas para datas futuras à alteração o que deve acontecer? Oferecer mandar um e-mail desmarcando e excluí-las? Baixar a lista em um arquivo para que a secretária faça algo com elas?)</w:t>
-      </w:r>
-      <w:r>
-        <w:t>. T</w:t>
-      </w:r>
-      <w:r>
-        <w:t xml:space="preserve">ornar o médico um Contato na </w:t>
-      </w:r>
-      <w:r>
-        <w:t>Agenda de Contatos ao excluí-lo. O bloco de anotações deste médico será excluído, oferecer copiar anotações (com um sinal de que era do médico X) para o bloco de outro usuário.</w:t>
-      </w:r>
-    </w:p>
-    <w:p>
-      <w:pPr>
-        <w:pStyle w:val="SemEspaamento"/>
-      </w:pPr>
-    </w:p>
-    <w:p>
-      <w:pPr>
-        <w:pStyle w:val="Ttulo2"/>
-      </w:pPr>
-      <w:r>
-        <w:t>Cadastro de Paciente</w:t>
-      </w:r>
-    </w:p>
-    <w:p>
-      <w:pPr>
-        <w:pStyle w:val="SemEspaamento"/>
-      </w:pPr>
-      <w:r>
-        <w:t xml:space="preserve">Devem ser permitidas as operações de </w:t>
-      </w:r>
-      <w:r>
-        <w:rPr>
-          <w:b/>
-        </w:rPr>
-        <w:t>Busca</w:t>
-      </w:r>
-      <w:r>
-        <w:t xml:space="preserve">, </w:t>
-      </w:r>
-      <w:r>
-        <w:rPr>
-          <w:b/>
-        </w:rPr>
-        <w:t>Inserção</w:t>
-      </w:r>
-      <w:r>
-        <w:t xml:space="preserve">, </w:t>
-      </w:r>
-      <w:r>
-        <w:rPr>
-          <w:b/>
-        </w:rPr>
-        <w:t>Alteração</w:t>
-      </w:r>
-      <w:r>
-        <w:t xml:space="preserve"> e </w:t>
-      </w:r>
-      <w:r>
-        <w:rPr>
-          <w:b/>
-        </w:rPr>
-        <w:t>Exclusão</w:t>
-      </w:r>
-      <w:r>
-        <w:t xml:space="preserve"> de pacientes.</w:t>
-      </w:r>
-    </w:p>
-    <w:p>
-      <w:pPr>
-        <w:pStyle w:val="SemEspaamento"/>
-      </w:pPr>
-      <w:r>
-        <w:t xml:space="preserve">- A </w:t>
-      </w:r>
-      <w:proofErr w:type="gramStart"/>
-      <w:r>
-        <w:rPr>
-          <w:b/>
-        </w:rPr>
-        <w:t>Inserção</w:t>
-      </w:r>
-      <w:r>
-        <w:t xml:space="preserve"> ...</w:t>
-      </w:r>
-      <w:proofErr w:type="gramEnd"/>
-    </w:p>
-    <w:p>
-      <w:pPr>
-        <w:pStyle w:val="SemEspaamento"/>
-      </w:pPr>
-      <w:r>
-        <w:t xml:space="preserve">- A </w:t>
-      </w:r>
-      <w:proofErr w:type="gramStart"/>
-      <w:r>
-        <w:rPr>
-          <w:b/>
-        </w:rPr>
-        <w:t>Alteração</w:t>
-      </w:r>
-      <w:r>
-        <w:t xml:space="preserve"> ...</w:t>
-      </w:r>
-      <w:proofErr w:type="gramEnd"/>
-    </w:p>
-    <w:p>
-      <w:pPr>
-        <w:pStyle w:val="SemEspaamento"/>
-      </w:pPr>
-      <w:r>
-        <w:t xml:space="preserve">- A </w:t>
-      </w:r>
-      <w:proofErr w:type="gramStart"/>
-      <w:r>
-        <w:rPr>
-          <w:b/>
-        </w:rPr>
-        <w:t>Exclusão</w:t>
-      </w:r>
-      <w:r>
-        <w:t xml:space="preserve"> ...</w:t>
-      </w:r>
-      <w:proofErr w:type="gramEnd"/>
-    </w:p>
-    <w:p>
-      <w:pPr>
-        <w:pStyle w:val="SemEspaamento"/>
-      </w:pPr>
-      <w:r>
-        <w:t xml:space="preserve">- A </w:t>
-      </w:r>
-      <w:proofErr w:type="gramStart"/>
-      <w:r>
-        <w:rPr>
-          <w:b/>
-        </w:rPr>
-        <w:t>Busca</w:t>
-      </w:r>
-      <w:r>
-        <w:t xml:space="preserve"> ...</w:t>
-      </w:r>
-      <w:proofErr w:type="gramEnd"/>
-    </w:p>
-    <w:p>
-      <w:pPr>
-        <w:pStyle w:val="SemEspaamento"/>
-      </w:pPr>
-    </w:p>
-    <w:p>
-      <w:pPr>
-        <w:pStyle w:val="SemEspaamento"/>
-        <w:rPr>
-          <w:color w:val="7F7F7F" w:themeColor="text1" w:themeTint="80"/>
-        </w:rPr>
-      </w:pPr>
-      <w:r>
-        <w:rPr>
-          <w:color w:val="7F7F7F" w:themeColor="text1" w:themeTint="80"/>
-        </w:rPr>
-        <w:t>Cadastro, atua</w:t>
+        <w:t>)</w:t>
+      </w:r>
+      <w:r>
+        <w:t xml:space="preserve"> e cria um usuário com perfil Administrador para a aplicação neste subdomínio.</w:t>
+      </w:r>
+    </w:p>
+    <w:p>
+      <w:pPr>
+        <w:pStyle w:val="NoSpacing"/>
+      </w:pPr>
+    </w:p>
+    <w:p>
+      <w:pPr>
+        <w:pStyle w:val="Heading2"/>
+      </w:pPr>
+      <w:r>
+        <w:t>Cadastro de usuário</w:t>
       </w:r>
       <w:bookmarkStart w:id="0" w:name="_GoBack"/>
       <w:bookmarkEnd w:id="0"/>
-      <w:r>
-        <w:rPr>
-          <w:color w:val="7F7F7F" w:themeColor="text1" w:themeTint="80"/>
-        </w:rPr>
-        <w:t>lização e exclusão de paciente – o cadastro do paciente irá agregar dados pessoais e de contato.</w:t>
-      </w:r>
-    </w:p>
-    <w:p>
-      <w:pPr>
-        <w:pStyle w:val="SemEspaamento"/>
+    </w:p>
+    <w:p>
+      <w:pPr>
+        <w:pStyle w:val="NoSpacing"/>
+      </w:pPr>
+      <w:r>
+        <w:t>Restrito ao usuário com perfil de Administrador.</w:t>
+      </w:r>
+    </w:p>
+    <w:p>
+      <w:pPr>
+        <w:pStyle w:val="NoSpacing"/>
+      </w:pPr>
+      <w:r>
+        <w:t xml:space="preserve">Permite </w:t>
+      </w:r>
+      <w:r>
+        <w:rPr>
+          <w:b/>
+        </w:rPr>
+        <w:t>inserção</w:t>
+      </w:r>
+      <w:r>
+        <w:t xml:space="preserve">, </w:t>
+      </w:r>
+      <w:r>
+        <w:rPr>
+          <w:b/>
+        </w:rPr>
+        <w:t>alteração</w:t>
+      </w:r>
+      <w:r>
+        <w:t xml:space="preserve"> e </w:t>
+      </w:r>
+      <w:r>
+        <w:rPr>
+          <w:b/>
+        </w:rPr>
+        <w:t>exclusão</w:t>
+      </w:r>
+      <w:r>
+        <w:t xml:space="preserve"> de usuário.</w:t>
+      </w:r>
+    </w:p>
+    <w:p>
+      <w:pPr>
+        <w:pStyle w:val="NoSpacing"/>
+      </w:pPr>
+      <w:r>
+        <w:t xml:space="preserve">- A </w:t>
+      </w:r>
+      <w:r>
+        <w:rPr>
+          <w:b/>
+        </w:rPr>
+        <w:t>inserção</w:t>
+      </w:r>
+      <w:r>
+        <w:t xml:space="preserve"> de um usuário</w:t>
+      </w:r>
+      <w:r>
+        <w:t xml:space="preserve"> exige </w:t>
+      </w:r>
+      <w:r>
+        <w:t>o nome</w:t>
+      </w:r>
+      <w:r>
+        <w:t>, nome</w:t>
+      </w:r>
+      <w:r>
+        <w:t xml:space="preserve"> de usuário, e-m</w:t>
+      </w:r>
+      <w:r>
+        <w:t>ail, senha e</w:t>
+      </w:r>
+      <w:r>
+        <w:t xml:space="preserve"> o perfil: Médico ou Secretária</w:t>
+      </w:r>
+      <w:r>
+        <w:t>. Após a entrada desses dados</w:t>
+      </w:r>
+      <w:r>
+        <w:t xml:space="preserve"> é direcionado para o cadastro específico.</w:t>
+      </w:r>
+    </w:p>
+    <w:p>
+      <w:pPr>
+        <w:pStyle w:val="NoSpacing"/>
+        <w:rPr>
+          <w:highlight w:val="yellow"/>
+        </w:rPr>
+      </w:pPr>
+      <w:r>
+        <w:rPr>
+          <w:highlight w:val="yellow"/>
+        </w:rPr>
+        <w:t xml:space="preserve">- A </w:t>
+      </w:r>
+      <w:r>
+        <w:rPr>
+          <w:b/>
+          <w:highlight w:val="yellow"/>
+        </w:rPr>
+        <w:t>alteraçao</w:t>
+      </w:r>
+      <w:r>
+        <w:rPr>
+          <w:highlight w:val="yellow"/>
+        </w:rPr>
+        <w:t xml:space="preserve"> exige inicialmente o Nome de Usuário a ser alterado, e direciona para a alteração do cadastro específico (exibe aviso so</w:t>
+      </w:r>
+      <w:r>
+        <w:rPr>
+          <w:highlight w:val="yellow"/>
+        </w:rPr>
+        <w:t>bre alteração usuários</w:t>
+      </w:r>
+      <w:r>
+        <w:rPr>
+          <w:highlight w:val="yellow"/>
+        </w:rPr>
+        <w:t>)</w:t>
+      </w:r>
+      <w:r>
+        <w:rPr>
+          <w:highlight w:val="yellow"/>
+        </w:rPr>
+        <w:t>.</w:t>
+      </w:r>
+    </w:p>
+    <w:p>
+      <w:pPr>
+        <w:pStyle w:val="NoSpacing"/>
+      </w:pPr>
+      <w:r>
+        <w:rPr>
+          <w:highlight w:val="yellow"/>
+        </w:rPr>
+        <w:t xml:space="preserve">- A </w:t>
+      </w:r>
+      <w:r>
+        <w:rPr>
+          <w:b/>
+          <w:highlight w:val="yellow"/>
+        </w:rPr>
+        <w:t>exclusão</w:t>
+      </w:r>
+      <w:r>
+        <w:rPr>
+          <w:highlight w:val="yellow"/>
+        </w:rPr>
+        <w:t xml:space="preserve"> exige inicialmente o Nome de Usuário a ser excluído e direciona para a exclusão do cadastro específico.</w:t>
+      </w:r>
+    </w:p>
+    <w:p>
+      <w:pPr>
+        <w:pStyle w:val="NoSpacing"/>
+      </w:pPr>
+    </w:p>
+    <w:p>
+      <w:pPr>
+        <w:pStyle w:val="Heading2"/>
+      </w:pPr>
+      <w:r>
+        <w:t>Cadastro da Clínica</w:t>
+      </w:r>
+    </w:p>
+    <w:p>
+      <w:pPr>
+        <w:pStyle w:val="NoSpacing"/>
+      </w:pPr>
+      <w:r>
+        <w:rPr>
+          <w:b/>
+        </w:rPr>
+        <w:t>Criação</w:t>
+      </w:r>
+      <w:r>
+        <w:t xml:space="preserve"> restrita ao usuário Administrador</w:t>
+      </w:r>
+      <w:r>
+        <w:t>.</w:t>
+      </w:r>
+      <w:r>
+        <w:t xml:space="preserve"> Todos os outros perfis permitem</w:t>
+      </w:r>
+      <w:r>
+        <w:t xml:space="preserve"> a operação de </w:t>
+      </w:r>
+      <w:r>
+        <w:rPr>
+          <w:b/>
+        </w:rPr>
+        <w:t>Alteração</w:t>
+      </w:r>
+      <w:r>
+        <w:t>.</w:t>
+      </w:r>
+    </w:p>
+    <w:p>
+      <w:pPr>
+        <w:pStyle w:val="NoSpacing"/>
+      </w:pPr>
+      <w:r>
+        <w:t xml:space="preserve">- Na </w:t>
+      </w:r>
+      <w:r>
+        <w:rPr>
+          <w:b/>
+        </w:rPr>
+        <w:t>Criação</w:t>
+      </w:r>
+      <w:r>
+        <w:t xml:space="preserve"> os campos obrigatórios são Nome, Endereço e pelo menos um telefone.</w:t>
+      </w:r>
+    </w:p>
+    <w:p>
+      <w:pPr>
+        <w:pStyle w:val="NoSpacing"/>
+      </w:pPr>
+      <w:r>
+        <w:t xml:space="preserve">- Com a </w:t>
+      </w:r>
+      <w:r>
+        <w:rPr>
+          <w:b/>
+        </w:rPr>
+        <w:t>Alteração</w:t>
+      </w:r>
+      <w:r>
+        <w:t xml:space="preserve"> de qualquer dado da clínica (telefone, endereço, e-mail, site, etc..) deve ser oferecido mandar um e-mail a todos os pacientes cadastrados avisando sobre as alterações.</w:t>
+      </w:r>
+    </w:p>
+    <w:p>
+      <w:pPr>
+        <w:pStyle w:val="NoSpacing"/>
+        <w:rPr>
+          <w:color w:val="0070C0"/>
+        </w:rPr>
+      </w:pPr>
+    </w:p>
+    <w:p>
+      <w:pPr>
+        <w:pStyle w:val="Heading2"/>
+      </w:pPr>
+      <w:r>
+        <w:t>Cadastro de Médico</w:t>
+      </w:r>
+    </w:p>
+    <w:p>
+      <w:pPr>
+        <w:pStyle w:val="NoSpacing"/>
+      </w:pPr>
+      <w:r>
+        <w:t xml:space="preserve">Devem ser permitidas as operações de </w:t>
+      </w:r>
+      <w:r>
+        <w:rPr>
+          <w:b/>
+        </w:rPr>
+        <w:t>Inserção</w:t>
+      </w:r>
+      <w:r>
+        <w:t xml:space="preserve">, </w:t>
+      </w:r>
+      <w:r>
+        <w:rPr>
+          <w:b/>
+        </w:rPr>
+        <w:t>Alteração</w:t>
+      </w:r>
+      <w:r>
+        <w:t xml:space="preserve"> e </w:t>
+      </w:r>
+      <w:r>
+        <w:rPr>
+          <w:b/>
+        </w:rPr>
+        <w:t>Exclusão</w:t>
+      </w:r>
+      <w:r>
+        <w:t xml:space="preserve"> de médicos.</w:t>
+      </w:r>
+    </w:p>
+    <w:p>
+      <w:pPr>
+        <w:pStyle w:val="NoSpacing"/>
+      </w:pPr>
+      <w:r>
+        <w:t xml:space="preserve">- A </w:t>
+      </w:r>
+      <w:r>
+        <w:rPr>
+          <w:b/>
+        </w:rPr>
+        <w:t>inserção</w:t>
+      </w:r>
+      <w:r>
+        <w:t xml:space="preserve"> deve ter as seguintes restrições: não é permitida a inserção de mais de um CPFs igual, nem de mais de um CRM igual. São obrigatórios os campos: Nome, CPF, CRM, especialidades (mínimo uma), preço da consulta particular ou pelo menos 1 convênio, contatos (mínimo de 1 telefone).</w:t>
+      </w:r>
+    </w:p>
+    <w:p>
+      <w:pPr>
+        <w:pStyle w:val="NoSpacing"/>
+      </w:pPr>
+      <w:r>
+        <w:t xml:space="preserve">- A </w:t>
+      </w:r>
+      <w:r>
+        <w:rPr>
+          <w:b/>
+        </w:rPr>
+        <w:t>alteração</w:t>
+      </w:r>
+      <w:r>
+        <w:rPr>
+          <w:b/>
+        </w:rPr>
+        <w:t xml:space="preserve"> </w:t>
+      </w:r>
+      <w:r>
+        <w:t>deve manter as restrições da inserção.</w:t>
+      </w:r>
+      <w:r>
+        <w:rPr>
+          <w:color w:val="FF0000"/>
+        </w:rPr>
+        <w:t xml:space="preserve"> A alteração</w:t>
+      </w:r>
+      <w:r>
+        <w:rPr>
+          <w:color w:val="FF0000"/>
+        </w:rPr>
+        <w:t xml:space="preserve"> dos convênios que atende tem alguma interferência nas consultas já marcadas?</w:t>
+      </w:r>
+      <w:r>
+        <w:rPr>
+          <w:color w:val="FF0000"/>
+        </w:rPr>
+        <w:t xml:space="preserve"> </w:t>
+      </w:r>
+      <w:r>
+        <w:t xml:space="preserve">A alteração do preço da consulta particular deve alterar a agenda financeira do médico (pagamentos a receber) apenas para futuras marcações, anteriores à alteração manterão o preço </w:t>
+      </w:r>
+      <w:r>
+        <w:rPr>
+          <w:color w:val="FF0000"/>
+        </w:rPr>
+        <w:t>(ou isso deve ser uma opção?)</w:t>
+      </w:r>
+      <w:r>
+        <w:t>.</w:t>
+      </w:r>
+    </w:p>
+    <w:p>
+      <w:pPr>
+        <w:pStyle w:val="NoSpacing"/>
+      </w:pPr>
+      <w:r>
+        <w:t xml:space="preserve">- A </w:t>
+      </w:r>
+      <w:r>
+        <w:rPr>
+          <w:b/>
+        </w:rPr>
+        <w:t>exclusão</w:t>
+      </w:r>
+      <w:r>
+        <w:t xml:space="preserve"> de um médico deverá manter os registros feitos por esses médicos nos prontuários de pacientes que tenham consultado com ele. No entanto, toda a sua agenda será excluída </w:t>
+      </w:r>
+      <w:r>
+        <w:rPr>
+          <w:color w:val="FF0000"/>
+        </w:rPr>
+        <w:t xml:space="preserve">(consultas marcadas para datas futuras à alteração o que deve acontecer? Oferecer mandar um e-mail desmarcando e excluí-las? Baixar a lista em um arquivo para que a </w:t>
+      </w:r>
+      <w:r>
+        <w:rPr>
+          <w:color w:val="FF0000"/>
+        </w:rPr>
+        <w:lastRenderedPageBreak/>
+        <w:t>secretária faça algo com elas?)</w:t>
+      </w:r>
+      <w:r>
+        <w:t>. T</w:t>
+      </w:r>
+      <w:r>
+        <w:t xml:space="preserve">ornar o médico um Contato na </w:t>
+      </w:r>
+      <w:r>
+        <w:t>Agenda de Contatos ao excluí-lo. O bloco de anotações deste médico será excluído, oferecer copiar anotações (com um sinal de que era do médico X) para o bloco de outro usuário.</w:t>
+      </w:r>
+    </w:p>
+    <w:p>
+      <w:pPr>
+        <w:pStyle w:val="NoSpacing"/>
+      </w:pPr>
+    </w:p>
+    <w:p>
+      <w:pPr>
+        <w:pStyle w:val="Heading2"/>
+      </w:pPr>
+      <w:r>
+        <w:t>Cadastro de Paciente</w:t>
+      </w:r>
+    </w:p>
+    <w:p>
+      <w:pPr>
+        <w:pStyle w:val="NoSpacing"/>
+      </w:pPr>
+      <w:r>
+        <w:t xml:space="preserve">Devem ser permitidas as operações de </w:t>
+      </w:r>
+      <w:r>
+        <w:rPr>
+          <w:b/>
+        </w:rPr>
+        <w:t>Busca</w:t>
+      </w:r>
+      <w:r>
+        <w:t xml:space="preserve">, </w:t>
+      </w:r>
+      <w:r>
+        <w:rPr>
+          <w:b/>
+        </w:rPr>
+        <w:t>Inserção</w:t>
+      </w:r>
+      <w:r>
+        <w:t xml:space="preserve">, </w:t>
+      </w:r>
+      <w:r>
+        <w:rPr>
+          <w:b/>
+        </w:rPr>
+        <w:t>Alteração</w:t>
+      </w:r>
+      <w:r>
+        <w:t xml:space="preserve"> e </w:t>
+      </w:r>
+      <w:r>
+        <w:rPr>
+          <w:b/>
+        </w:rPr>
+        <w:t>Exclusão</w:t>
+      </w:r>
+      <w:r>
+        <w:t xml:space="preserve"> de pacientes.</w:t>
+      </w:r>
+    </w:p>
+    <w:p>
+      <w:pPr>
+        <w:pStyle w:val="NoSpacing"/>
+      </w:pPr>
+      <w:r>
+        <w:t xml:space="preserve">- A </w:t>
+      </w:r>
+      <w:r>
+        <w:rPr>
+          <w:b/>
+        </w:rPr>
+        <w:t>Inserção</w:t>
+      </w:r>
+      <w:r>
+        <w:t xml:space="preserve"> ...</w:t>
+      </w:r>
+    </w:p>
+    <w:p>
+      <w:pPr>
+        <w:pStyle w:val="NoSpacing"/>
+      </w:pPr>
+      <w:r>
+        <w:t xml:space="preserve">- A </w:t>
+      </w:r>
+      <w:r>
+        <w:rPr>
+          <w:b/>
+        </w:rPr>
+        <w:t>Alteração</w:t>
+      </w:r>
+      <w:r>
+        <w:t xml:space="preserve"> ...</w:t>
+      </w:r>
+    </w:p>
+    <w:p>
+      <w:pPr>
+        <w:pStyle w:val="NoSpacing"/>
+      </w:pPr>
+      <w:r>
+        <w:t xml:space="preserve">- A </w:t>
+      </w:r>
+      <w:r>
+        <w:rPr>
+          <w:b/>
+        </w:rPr>
+        <w:t>Exclusão</w:t>
+      </w:r>
+      <w:r>
+        <w:t xml:space="preserve"> ...</w:t>
+      </w:r>
+    </w:p>
+    <w:p>
+      <w:pPr>
+        <w:pStyle w:val="NoSpacing"/>
+      </w:pPr>
+      <w:r>
+        <w:t xml:space="preserve">- A </w:t>
+      </w:r>
+      <w:r>
+        <w:rPr>
+          <w:b/>
+        </w:rPr>
+        <w:t>Busca</w:t>
+      </w:r>
+      <w:r>
+        <w:t xml:space="preserve"> ...</w:t>
+      </w:r>
+    </w:p>
+    <w:p>
+      <w:pPr>
+        <w:pStyle w:val="NoSpacing"/>
+      </w:pPr>
+    </w:p>
+    <w:p>
+      <w:pPr>
+        <w:pStyle w:val="NoSpacing"/>
+        <w:rPr>
+          <w:color w:val="7F7F7F" w:themeColor="text1" w:themeTint="80"/>
+        </w:rPr>
+      </w:pPr>
+      <w:r>
+        <w:rPr>
+          <w:color w:val="7F7F7F" w:themeColor="text1" w:themeTint="80"/>
+        </w:rPr>
+        <w:t>Cadastro, atualização e exclusão de paciente – o cadastro do paciente irá agregar dados pessoais e de contato.</w:t>
+      </w:r>
+    </w:p>
+    <w:p>
+      <w:pPr>
+        <w:pStyle w:val="NoSpacing"/>
         <w:rPr>
           <w:color w:val="7F7F7F" w:themeColor="text1" w:themeTint="80"/>
         </w:rPr>
@@ -818,15 +1096,15 @@
     </w:p>
     <w:p>
       <w:pPr>
-        <w:pStyle w:val="SemEspaamento"/>
-        <w:rPr>
-          <w:color w:val="7F7F7F" w:themeColor="text1" w:themeTint="80"/>
-        </w:rPr>
-      </w:pPr>
-    </w:p>
-    <w:p>
-      <w:pPr>
-        <w:pStyle w:val="SemEspaamento"/>
+        <w:pStyle w:val="NoSpacing"/>
+        <w:rPr>
+          <w:color w:val="7F7F7F" w:themeColor="text1" w:themeTint="80"/>
+        </w:rPr>
+      </w:pPr>
+    </w:p>
+    <w:p>
+      <w:pPr>
+        <w:pStyle w:val="NoSpacing"/>
         <w:rPr>
           <w:color w:val="7F7F7F" w:themeColor="text1" w:themeTint="80"/>
         </w:rPr>
@@ -841,7 +1119,7 @@
     </w:p>
     <w:p>
       <w:pPr>
-        <w:pStyle w:val="SemEspaamento"/>
+        <w:pStyle w:val="NoSpacing"/>
         <w:rPr>
           <w:color w:val="7F7F7F" w:themeColor="text1" w:themeTint="80"/>
         </w:rPr>
@@ -855,7 +1133,7 @@
     </w:p>
     <w:p>
       <w:pPr>
-        <w:pStyle w:val="SemEspaamento"/>
+        <w:pStyle w:val="NoSpacing"/>
         <w:rPr>
           <w:color w:val="7F7F7F" w:themeColor="text1" w:themeTint="80"/>
         </w:rPr>
@@ -869,7 +1147,7 @@
     </w:p>
     <w:p>
       <w:pPr>
-        <w:pStyle w:val="SemEspaamento"/>
+        <w:pStyle w:val="NoSpacing"/>
         <w:rPr>
           <w:color w:val="7F7F7F" w:themeColor="text1" w:themeTint="80"/>
         </w:rPr>
@@ -883,15 +1161,223 @@
     </w:p>
     <w:p>
       <w:pPr>
-        <w:pStyle w:val="SemEspaamento"/>
-        <w:rPr>
-          <w:color w:val="7F7F7F" w:themeColor="text1" w:themeTint="80"/>
-        </w:rPr>
-      </w:pPr>
-    </w:p>
-    <w:p>
-      <w:pPr>
-        <w:pStyle w:val="SemEspaamento"/>
+        <w:pStyle w:val="NoSpacing"/>
+        <w:rPr>
+          <w:color w:val="7F7F7F" w:themeColor="text1" w:themeTint="80"/>
+        </w:rPr>
+      </w:pPr>
+    </w:p>
+    <w:p>
+      <w:pPr>
+        <w:pStyle w:val="NoSpacing"/>
+        <w:rPr>
+          <w:color w:val="7F7F7F" w:themeColor="text1" w:themeTint="80"/>
+        </w:rPr>
+      </w:pPr>
+      <w:r>
+        <w:rPr>
+          <w:color w:val="7F7F7F" w:themeColor="text1" w:themeTint="80"/>
+        </w:rPr>
+        <w:t>Havera um registro de prontuário, que relacionará um paciente a N consultas. Este registro será utilizado pelos módulos:</w:t>
+      </w:r>
+    </w:p>
+    <w:p>
+      <w:pPr>
+        <w:pStyle w:val="NoSpacing"/>
+        <w:rPr>
+          <w:color w:val="7F7F7F" w:themeColor="text1" w:themeTint="80"/>
+        </w:rPr>
+      </w:pPr>
+      <w:r>
+        <w:rPr>
+          <w:color w:val="7F7F7F" w:themeColor="text1" w:themeTint="80"/>
+        </w:rPr>
+        <w:t>Execução de consulta – módulo utilizado pela interface do médico para documentar as consultas e registrá-las nos prontuários dos pacientes.</w:t>
+      </w:r>
+    </w:p>
+    <w:p>
+      <w:pPr>
+        <w:pStyle w:val="NoSpacing"/>
+        <w:rPr>
+          <w:color w:val="7F7F7F" w:themeColor="text1" w:themeTint="80"/>
+        </w:rPr>
+      </w:pPr>
+      <w:r>
+        <w:rPr>
+          <w:color w:val="7F7F7F" w:themeColor="text1" w:themeTint="80"/>
+        </w:rPr>
+        <w:t>Emissão de receitas e pedidos de exames – módulo utilizado para gerar receitas e pedidos de exames de acordo com o layout pré-definido da folha de impressão.</w:t>
+      </w:r>
+    </w:p>
+    <w:p>
+      <w:pPr>
+        <w:pStyle w:val="NoSpacing"/>
+        <w:rPr>
+          <w:color w:val="7F7F7F" w:themeColor="text1" w:themeTint="80"/>
+        </w:rPr>
+      </w:pPr>
+      <w:r>
+        <w:rPr>
+          <w:color w:val="7F7F7F" w:themeColor="text1" w:themeTint="80"/>
+        </w:rPr>
+        <w:t>Recuperação de exames virtualizados a partir de sites dos laboratórios e ferramenta para anexar tais exames ao prontuário do paciente.</w:t>
+      </w:r>
+    </w:p>
+    <w:p>
+      <w:pPr>
+        <w:pStyle w:val="NoSpacing"/>
+        <w:rPr>
+          <w:color w:val="7F7F7F" w:themeColor="text1" w:themeTint="80"/>
+        </w:rPr>
+      </w:pPr>
+    </w:p>
+    <w:p>
+      <w:pPr>
+        <w:pStyle w:val="NoSpacing"/>
+        <w:rPr>
+          <w:color w:val="7F7F7F" w:themeColor="text1" w:themeTint="80"/>
+        </w:rPr>
+      </w:pPr>
+      <w:r>
+        <w:rPr>
+          <w:color w:val="7F7F7F" w:themeColor="text1" w:themeTint="80"/>
+        </w:rPr>
+        <w:t>O software irá agregar um registro de bloco de notas referente a cada usuário (médico ou secretária). Esses blocos de notas irao conter anotações de tarefas e recados pendentes, que serão administradas pelos módulos:</w:t>
+      </w:r>
+    </w:p>
+    <w:p>
+      <w:pPr>
+        <w:pStyle w:val="NoSpacing"/>
+        <w:rPr>
+          <w:color w:val="7F7F7F" w:themeColor="text1" w:themeTint="80"/>
+        </w:rPr>
+      </w:pPr>
+      <w:r>
+        <w:rPr>
+          <w:color w:val="7F7F7F" w:themeColor="text1" w:themeTint="80"/>
+        </w:rPr>
+        <w:t>Inserção, alteração e exclusão de anotação no bloco de notas de um usuário.</w:t>
+      </w:r>
+    </w:p>
+    <w:p>
+      <w:pPr>
+        <w:pStyle w:val="NoSpacing"/>
+        <w:rPr>
+          <w:color w:val="7F7F7F" w:themeColor="text1" w:themeTint="80"/>
+        </w:rPr>
+      </w:pPr>
+      <w:r>
+        <w:rPr>
+          <w:color w:val="7F7F7F" w:themeColor="text1" w:themeTint="80"/>
+        </w:rPr>
+        <w:t xml:space="preserve"> </w:t>
+      </w:r>
+    </w:p>
+    <w:p>
+      <w:pPr>
+        <w:pStyle w:val="NoSpacing"/>
+        <w:rPr>
+          <w:color w:val="7F7F7F" w:themeColor="text1" w:themeTint="80"/>
+        </w:rPr>
+      </w:pPr>
+      <w:r>
+        <w:rPr>
+          <w:color w:val="7F7F7F" w:themeColor="text1" w:themeTint="80"/>
+        </w:rPr>
+        <w:t>Haverá também um registro de agenda financeira associado a cada médico e à clínica. Essas agendas agregarão registros de pagamentos que serão administrado pelos módulos:</w:t>
+      </w:r>
+    </w:p>
+    <w:p>
+      <w:pPr>
+        <w:pStyle w:val="NoSpacing"/>
+        <w:rPr>
+          <w:color w:val="7F7F7F" w:themeColor="text1" w:themeTint="80"/>
+        </w:rPr>
+      </w:pPr>
+      <w:r>
+        <w:rPr>
+          <w:color w:val="7F7F7F" w:themeColor="text1" w:themeTint="80"/>
+        </w:rPr>
+        <w:t xml:space="preserve">Cadastro, atualização e exclusão de pagamentos – o registro contará com os status:  </w:t>
+      </w:r>
+      <w:r>
+        <w:rPr>
+          <w:i/>
+          <w:color w:val="7F7F7F" w:themeColor="text1" w:themeTint="80"/>
+        </w:rPr>
+        <w:t>a efetuar</w:t>
+      </w:r>
+      <w:r>
+        <w:rPr>
+          <w:color w:val="7F7F7F" w:themeColor="text1" w:themeTint="80"/>
+        </w:rPr>
+        <w:t xml:space="preserve">, </w:t>
+      </w:r>
+      <w:r>
+        <w:rPr>
+          <w:i/>
+          <w:color w:val="7F7F7F" w:themeColor="text1" w:themeTint="80"/>
+        </w:rPr>
+        <w:t>efetuado</w:t>
+      </w:r>
+      <w:r>
+        <w:rPr>
+          <w:color w:val="7F7F7F" w:themeColor="text1" w:themeTint="80"/>
+        </w:rPr>
+        <w:t xml:space="preserve">, </w:t>
+      </w:r>
+      <w:r>
+        <w:rPr>
+          <w:i/>
+          <w:color w:val="7F7F7F" w:themeColor="text1" w:themeTint="80"/>
+        </w:rPr>
+        <w:t>a receber</w:t>
+      </w:r>
+      <w:r>
+        <w:rPr>
+          <w:color w:val="7F7F7F" w:themeColor="text1" w:themeTint="80"/>
+        </w:rPr>
+        <w:t xml:space="preserve"> e </w:t>
+      </w:r>
+      <w:r>
+        <w:rPr>
+          <w:i/>
+          <w:color w:val="7F7F7F" w:themeColor="text1" w:themeTint="80"/>
+        </w:rPr>
+        <w:t>recebido</w:t>
+      </w:r>
+      <w:r>
+        <w:rPr>
+          <w:color w:val="7F7F7F" w:themeColor="text1" w:themeTint="80"/>
+        </w:rPr>
+        <w:t>.</w:t>
+      </w:r>
+    </w:p>
+    <w:p>
+      <w:pPr>
+        <w:pStyle w:val="NoSpacing"/>
+        <w:rPr>
+          <w:color w:val="7F7F7F" w:themeColor="text1" w:themeTint="80"/>
+        </w:rPr>
+      </w:pPr>
+    </w:p>
+    <w:p>
+      <w:pPr>
+        <w:pStyle w:val="NoSpacing"/>
+        <w:rPr>
+          <w:color w:val="7F7F7F" w:themeColor="text1" w:themeTint="80"/>
+        </w:rPr>
+      </w:pPr>
+      <w:r>
+        <w:rPr>
+          <w:color w:val="7F7F7F" w:themeColor="text1" w:themeTint="80"/>
+        </w:rPr>
+        <w:t>O software também agregará uma agenda de contatos. Esses registros de contatos  serão controlados pelos módulos:</w:t>
+      </w:r>
+    </w:p>
+    <w:p>
+      <w:pPr>
+        <w:pStyle w:val="NoSpacing"/>
         <w:rPr>
           <w:color w:val="7F7F7F" w:themeColor="text1" w:themeTint="80"/>
         </w:rPr>
@@ -901,104 +1387,70 @@
           <w:color w:val="7F7F7F" w:themeColor="text1" w:themeTint="80"/>
         </w:rPr>
         <w:lastRenderedPageBreak/>
-        <w:t>Havera um registro de prontuário, que relacionará um paciente a N consultas. Este registro será utilizado pelos módulos:</w:t>
-      </w:r>
-    </w:p>
-    <w:p>
-      <w:pPr>
-        <w:pStyle w:val="SemEspaamento"/>
-        <w:rPr>
-          <w:color w:val="7F7F7F" w:themeColor="text1" w:themeTint="80"/>
-        </w:rPr>
-      </w:pPr>
-      <w:r>
-        <w:rPr>
-          <w:color w:val="7F7F7F" w:themeColor="text1" w:themeTint="80"/>
-        </w:rPr>
-        <w:t>Execução de consulta – módulo utilizado pela interface do médico para documentar as consultas e registrá-las nos prontuários dos pacientes.</w:t>
-      </w:r>
-    </w:p>
-    <w:p>
-      <w:pPr>
-        <w:pStyle w:val="SemEspaamento"/>
-        <w:rPr>
-          <w:color w:val="7F7F7F" w:themeColor="text1" w:themeTint="80"/>
-        </w:rPr>
-      </w:pPr>
-      <w:r>
-        <w:rPr>
-          <w:color w:val="7F7F7F" w:themeColor="text1" w:themeTint="80"/>
-        </w:rPr>
-        <w:t>Emissão de receitas e pedidos de exames – módulo utilizado para gerar receitas e pedidos de exames de acordo com o layout pré-definido da folha de impressão.</w:t>
-      </w:r>
-    </w:p>
-    <w:p>
-      <w:pPr>
-        <w:pStyle w:val="SemEspaamento"/>
-        <w:rPr>
-          <w:color w:val="7F7F7F" w:themeColor="text1" w:themeTint="80"/>
-        </w:rPr>
-      </w:pPr>
-      <w:r>
-        <w:rPr>
-          <w:color w:val="7F7F7F" w:themeColor="text1" w:themeTint="80"/>
-        </w:rPr>
-        <w:t>Recuperação de exames virtualizados a partir de sites dos laboratórios e ferramenta para anexar tais exames ao prontuário do paciente.</w:t>
-      </w:r>
-    </w:p>
-    <w:p>
-      <w:pPr>
-        <w:pStyle w:val="SemEspaamento"/>
-        <w:rPr>
-          <w:color w:val="7F7F7F" w:themeColor="text1" w:themeTint="80"/>
-        </w:rPr>
-      </w:pPr>
-    </w:p>
-    <w:p>
-      <w:pPr>
-        <w:pStyle w:val="SemEspaamento"/>
-        <w:rPr>
-          <w:color w:val="7F7F7F" w:themeColor="text1" w:themeTint="80"/>
-        </w:rPr>
-      </w:pPr>
-      <w:r>
-        <w:rPr>
-          <w:color w:val="7F7F7F" w:themeColor="text1" w:themeTint="80"/>
-        </w:rPr>
-        <w:t xml:space="preserve">O software irá agregar um registro de bloco de notas referente a cada usuário (médico ou secretária). Esses blocos de notas irao </w:t>
-      </w:r>
-      <w:proofErr w:type="gramStart"/>
-      <w:r>
-        <w:rPr>
-          <w:color w:val="7F7F7F" w:themeColor="text1" w:themeTint="80"/>
-        </w:rPr>
-        <w:t>conter</w:t>
-      </w:r>
-      <w:proofErr w:type="gramEnd"/>
-      <w:r>
-        <w:rPr>
-          <w:color w:val="7F7F7F" w:themeColor="text1" w:themeTint="80"/>
-        </w:rPr>
-        <w:t xml:space="preserve"> anotações de tarefas e recados pendentes, que serão administradas pelos módulos:</w:t>
-      </w:r>
-    </w:p>
-    <w:p>
-      <w:pPr>
-        <w:pStyle w:val="SemEspaamento"/>
-        <w:rPr>
-          <w:color w:val="7F7F7F" w:themeColor="text1" w:themeTint="80"/>
-        </w:rPr>
-      </w:pPr>
-      <w:r>
-        <w:rPr>
-          <w:color w:val="7F7F7F" w:themeColor="text1" w:themeTint="80"/>
-        </w:rPr>
-        <w:t>Inserção, alteração e exclusão de anotação no bloco de notas de um usuário.</w:t>
-      </w:r>
-    </w:p>
-    <w:p>
-      <w:pPr>
-        <w:pStyle w:val="SemEspaamento"/>
+        <w:t>Cadastro, atualização e exclusão de contato – o cadastro de contato irá conter telefones, fax, endereços, e-mails e sites.</w:t>
+      </w:r>
+    </w:p>
+    <w:p>
+      <w:pPr>
+        <w:pStyle w:val="NoSpacing"/>
+        <w:rPr>
+          <w:color w:val="7F7F7F" w:themeColor="text1" w:themeTint="80"/>
+        </w:rPr>
+      </w:pPr>
+      <w:r>
+        <w:rPr>
+          <w:color w:val="7F7F7F" w:themeColor="text1" w:themeTint="80"/>
+        </w:rPr>
+        <w:t>Busca inteligente de contatos conforme o módulo de busca de pacientes.</w:t>
+      </w:r>
+    </w:p>
+    <w:p>
+      <w:pPr>
+        <w:pStyle w:val="NoSpacing"/>
+        <w:rPr>
+          <w:color w:val="7F7F7F" w:themeColor="text1" w:themeTint="80"/>
+        </w:rPr>
+      </w:pPr>
+    </w:p>
+    <w:p>
+      <w:pPr>
+        <w:pStyle w:val="NoSpacing"/>
+        <w:rPr>
+          <w:color w:val="7F7F7F" w:themeColor="text1" w:themeTint="80"/>
+        </w:rPr>
+      </w:pPr>
+      <w:r>
+        <w:rPr>
+          <w:color w:val="7F7F7F" w:themeColor="text1" w:themeTint="80"/>
+        </w:rPr>
+        <w:t>O software contará com um módulo de relatório mensal dos serviços prestados. O módulo gerará um relatório de todas as informações relevantes das consultas (data, paciente, CID, retorno ou não) realizadas em um período de tempo selecionado, para um ou todos os médicos, para um ou todos os convênios. O relatório poderá ser gravado em arquivo ou impresso, e contará com um link para o preenchimento desses dados nos sistemas de cada convênio.</w:t>
+      </w:r>
+    </w:p>
+    <w:p>
+      <w:pPr>
+        <w:pStyle w:val="NoSpacing"/>
+        <w:rPr>
+          <w:color w:val="7F7F7F" w:themeColor="text1" w:themeTint="80"/>
+        </w:rPr>
+      </w:pPr>
+    </w:p>
+    <w:p>
+      <w:pPr>
+        <w:pStyle w:val="NoSpacing"/>
+        <w:rPr>
+          <w:color w:val="7F7F7F" w:themeColor="text1" w:themeTint="80"/>
+        </w:rPr>
+      </w:pPr>
+      <w:r>
+        <w:rPr>
+          <w:color w:val="7F7F7F" w:themeColor="text1" w:themeTint="80"/>
+        </w:rPr>
+        <w:t>Haverá um módulo para geração de estatísticas, que oferecerá algumas opções de filtros de dados a serem aplicados na base de pacientes. Esses filtros devem ser definidos na especificação de requisitos. O módulo oferecerá a aplicaçao de algumas fórmulas estatisticas sobre os dados selecionados, e gerará tabelas e gráficos exportáveis.</w:t>
+      </w:r>
+    </w:p>
+    <w:p>
+      <w:pPr>
+        <w:pStyle w:val="NoSpacing"/>
         <w:rPr>
           <w:color w:val="7F7F7F" w:themeColor="text1" w:themeTint="80"/>
         </w:rPr>
@@ -1012,231 +1464,7 @@
     </w:p>
     <w:p>
       <w:pPr>
-        <w:pStyle w:val="SemEspaamento"/>
-        <w:rPr>
-          <w:color w:val="7F7F7F" w:themeColor="text1" w:themeTint="80"/>
-        </w:rPr>
-      </w:pPr>
-      <w:r>
-        <w:rPr>
-          <w:color w:val="7F7F7F" w:themeColor="text1" w:themeTint="80"/>
-        </w:rPr>
-        <w:t xml:space="preserve">Haverá também um registro de agenda financeira associado a cada médico e à clínica. Essas agendas agregarão registros de pagamentos que </w:t>
-      </w:r>
-      <w:proofErr w:type="gramStart"/>
-      <w:r>
-        <w:rPr>
-          <w:color w:val="7F7F7F" w:themeColor="text1" w:themeTint="80"/>
-        </w:rPr>
-        <w:t>serão administrado</w:t>
-      </w:r>
-      <w:proofErr w:type="gramEnd"/>
-      <w:r>
-        <w:rPr>
-          <w:color w:val="7F7F7F" w:themeColor="text1" w:themeTint="80"/>
-        </w:rPr>
-        <w:t xml:space="preserve"> pelos módulos:</w:t>
-      </w:r>
-    </w:p>
-    <w:p>
-      <w:pPr>
-        <w:pStyle w:val="SemEspaamento"/>
-        <w:rPr>
-          <w:color w:val="7F7F7F" w:themeColor="text1" w:themeTint="80"/>
-        </w:rPr>
-      </w:pPr>
-      <w:r>
-        <w:rPr>
-          <w:color w:val="7F7F7F" w:themeColor="text1" w:themeTint="80"/>
-        </w:rPr>
-        <w:t>Cadastro, atualização e exclusão de pagamentos – o registro contará com os status:</w:t>
-      </w:r>
-      <w:proofErr w:type="gramStart"/>
-      <w:r>
-        <w:rPr>
-          <w:color w:val="7F7F7F" w:themeColor="text1" w:themeTint="80"/>
-        </w:rPr>
-        <w:t xml:space="preserve">  </w:t>
-      </w:r>
-      <w:proofErr w:type="gramEnd"/>
-      <w:r>
-        <w:rPr>
-          <w:i/>
-          <w:color w:val="7F7F7F" w:themeColor="text1" w:themeTint="80"/>
-        </w:rPr>
-        <w:t>a efetuar</w:t>
-      </w:r>
-      <w:r>
-        <w:rPr>
-          <w:color w:val="7F7F7F" w:themeColor="text1" w:themeTint="80"/>
-        </w:rPr>
-        <w:t xml:space="preserve">, </w:t>
-      </w:r>
-      <w:r>
-        <w:rPr>
-          <w:i/>
-          <w:color w:val="7F7F7F" w:themeColor="text1" w:themeTint="80"/>
-        </w:rPr>
-        <w:t>efetuado</w:t>
-      </w:r>
-      <w:r>
-        <w:rPr>
-          <w:color w:val="7F7F7F" w:themeColor="text1" w:themeTint="80"/>
-        </w:rPr>
-        <w:t xml:space="preserve">, </w:t>
-      </w:r>
-      <w:r>
-        <w:rPr>
-          <w:i/>
-          <w:color w:val="7F7F7F" w:themeColor="text1" w:themeTint="80"/>
-        </w:rPr>
-        <w:t>a receber</w:t>
-      </w:r>
-      <w:r>
-        <w:rPr>
-          <w:color w:val="7F7F7F" w:themeColor="text1" w:themeTint="80"/>
-        </w:rPr>
-        <w:t xml:space="preserve"> e </w:t>
-      </w:r>
-      <w:r>
-        <w:rPr>
-          <w:i/>
-          <w:color w:val="7F7F7F" w:themeColor="text1" w:themeTint="80"/>
-        </w:rPr>
-        <w:t>recebido</w:t>
-      </w:r>
-      <w:r>
-        <w:rPr>
-          <w:color w:val="7F7F7F" w:themeColor="text1" w:themeTint="80"/>
-        </w:rPr>
-        <w:t>.</w:t>
-      </w:r>
-    </w:p>
-    <w:p>
-      <w:pPr>
-        <w:pStyle w:val="SemEspaamento"/>
-        <w:rPr>
-          <w:color w:val="7F7F7F" w:themeColor="text1" w:themeTint="80"/>
-        </w:rPr>
-      </w:pPr>
-    </w:p>
-    <w:p>
-      <w:pPr>
-        <w:pStyle w:val="SemEspaamento"/>
-        <w:rPr>
-          <w:color w:val="7F7F7F" w:themeColor="text1" w:themeTint="80"/>
-        </w:rPr>
-      </w:pPr>
-      <w:r>
-        <w:rPr>
-          <w:color w:val="7F7F7F" w:themeColor="text1" w:themeTint="80"/>
-        </w:rPr>
-        <w:t>O software também agregará uma agenda de contatos. Esses registros de contatos</w:t>
-      </w:r>
-      <w:proofErr w:type="gramStart"/>
-      <w:r>
-        <w:rPr>
-          <w:color w:val="7F7F7F" w:themeColor="text1" w:themeTint="80"/>
-        </w:rPr>
-        <w:t xml:space="preserve">  </w:t>
-      </w:r>
-      <w:proofErr w:type="gramEnd"/>
-      <w:r>
-        <w:rPr>
-          <w:color w:val="7F7F7F" w:themeColor="text1" w:themeTint="80"/>
-        </w:rPr>
-        <w:t>serão controlados pelos módulos:</w:t>
-      </w:r>
-    </w:p>
-    <w:p>
-      <w:pPr>
-        <w:pStyle w:val="SemEspaamento"/>
-        <w:rPr>
-          <w:color w:val="7F7F7F" w:themeColor="text1" w:themeTint="80"/>
-        </w:rPr>
-      </w:pPr>
-      <w:r>
-        <w:rPr>
-          <w:color w:val="7F7F7F" w:themeColor="text1" w:themeTint="80"/>
-        </w:rPr>
-        <w:t>Cadastro, atualização e exclusão de contato – o cadastro de contato irá conter telefones, fax, endereços, e-mails e sites.</w:t>
-      </w:r>
-    </w:p>
-    <w:p>
-      <w:pPr>
-        <w:pStyle w:val="SemEspaamento"/>
-        <w:rPr>
-          <w:color w:val="7F7F7F" w:themeColor="text1" w:themeTint="80"/>
-        </w:rPr>
-      </w:pPr>
-      <w:r>
-        <w:rPr>
-          <w:color w:val="7F7F7F" w:themeColor="text1" w:themeTint="80"/>
-        </w:rPr>
-        <w:t>Busca inteligente de contatos conforme o módulo de busca de pacientes.</w:t>
-      </w:r>
-    </w:p>
-    <w:p>
-      <w:pPr>
-        <w:pStyle w:val="SemEspaamento"/>
-        <w:rPr>
-          <w:color w:val="7F7F7F" w:themeColor="text1" w:themeTint="80"/>
-        </w:rPr>
-      </w:pPr>
-    </w:p>
-    <w:p>
-      <w:pPr>
-        <w:pStyle w:val="SemEspaamento"/>
-        <w:rPr>
-          <w:color w:val="7F7F7F" w:themeColor="text1" w:themeTint="80"/>
-        </w:rPr>
-      </w:pPr>
-      <w:r>
-        <w:rPr>
-          <w:color w:val="7F7F7F" w:themeColor="text1" w:themeTint="80"/>
-        </w:rPr>
-        <w:t>O software contará com um módulo de relatório mensal dos serviços prestados. O módulo gerará um relatório de todas as informações relevantes das consultas (data, paciente, CID, retorno ou não) realizadas em um período de tempo selecionado, para um ou todos os médicos, para um ou todos os convênios. O relatório poderá ser gravado em arquivo ou impresso, e contará com um link para o preenchimento desses dados nos sistemas de cada convênio.</w:t>
-      </w:r>
-    </w:p>
-    <w:p>
-      <w:pPr>
-        <w:pStyle w:val="SemEspaamento"/>
-        <w:rPr>
-          <w:color w:val="7F7F7F" w:themeColor="text1" w:themeTint="80"/>
-        </w:rPr>
-      </w:pPr>
-    </w:p>
-    <w:p>
-      <w:pPr>
-        <w:pStyle w:val="SemEspaamento"/>
-        <w:rPr>
-          <w:color w:val="7F7F7F" w:themeColor="text1" w:themeTint="80"/>
-        </w:rPr>
-      </w:pPr>
-      <w:r>
-        <w:rPr>
-          <w:color w:val="7F7F7F" w:themeColor="text1" w:themeTint="80"/>
-        </w:rPr>
-        <w:t>Haverá um módulo para geração de estatísticas, que oferecerá algumas opções de filtros de dados a serem aplicados na base de pacientes. Esses filtros devem ser definidos na especificação de requisitos. O módulo oferecerá a aplicaçao de algumas fórmulas estatisticas sobre os dados selecionados, e gerará tabelas e gráficos exportáveis.</w:t>
-      </w:r>
-    </w:p>
-    <w:p>
-      <w:pPr>
-        <w:pStyle w:val="SemEspaamento"/>
-        <w:rPr>
-          <w:color w:val="7F7F7F" w:themeColor="text1" w:themeTint="80"/>
-        </w:rPr>
-      </w:pPr>
-      <w:r>
-        <w:rPr>
-          <w:color w:val="7F7F7F" w:themeColor="text1" w:themeTint="80"/>
-        </w:rPr>
-        <w:t xml:space="preserve"> </w:t>
-      </w:r>
-    </w:p>
-    <w:p>
-      <w:pPr>
-        <w:pStyle w:val="SemEspaamento"/>
+        <w:pStyle w:val="NoSpacing"/>
         <w:rPr>
           <w:color w:val="7F7F7F" w:themeColor="text1" w:themeTint="80"/>
         </w:rPr>
@@ -1257,7 +1485,7 @@
     </w:p>
     <w:p>
       <w:pPr>
-        <w:pStyle w:val="SemEspaamento"/>
+        <w:pStyle w:val="NoSpacing"/>
         <w:rPr>
           <w:color w:val="7F7F7F" w:themeColor="text1" w:themeTint="80"/>
         </w:rPr>
@@ -1275,7 +1503,7 @@
 </file>
 
 <file path=word/numbering.xml><?xml version="1.0" encoding="utf-8"?>
-<w:numbering xmlns:ve="http://schemas.openxmlformats.org/markup-compatibility/2006" xmlns:o="urn:schemas-microsoft-com:office:office" xmlns:r="http://schemas.openxmlformats.org/officeDocument/2006/relationships" xmlns:m="http://schemas.openxmlformats.org/officeDocument/2006/math" xmlns:v="urn:schemas-microsoft-com:vml" xmlns:wp="http://schemas.openxmlformats.org/drawingml/2006/wordprocessingDrawing" xmlns:w10="urn:schemas-microsoft-com:office:word" xmlns:w="http://schemas.openxmlformats.org/wordprocessingml/2006/main" xmlns:wne="http://schemas.microsoft.com/office/word/2006/wordml">
+<w:numbering xmlns:wpc="http://schemas.microsoft.com/office/word/2010/wordprocessingCanvas" xmlns:mc="http://schemas.openxmlformats.org/markup-compatibility/2006" xmlns:o="urn:schemas-microsoft-com:office:office" xmlns:r="http://schemas.openxmlformats.org/officeDocument/2006/relationships" xmlns:m="http://schemas.openxmlformats.org/officeDocument/2006/math" xmlns:v="urn:schemas-microsoft-com:vml" xmlns:wp14="http://schemas.microsoft.com/office/word/2010/wordprocessingDrawing" xmlns:wp="http://schemas.openxmlformats.org/drawingml/2006/wordprocessingDrawing" xmlns:w10="urn:schemas-microsoft-com:office:word" xmlns:w="http://schemas.openxmlformats.org/wordprocessingml/2006/main" xmlns:w14="http://schemas.microsoft.com/office/word/2010/wordml" xmlns:wpg="http://schemas.microsoft.com/office/word/2010/wordprocessingGroup" xmlns:wpi="http://schemas.microsoft.com/office/word/2010/wordprocessingInk" xmlns:wne="http://schemas.microsoft.com/office/word/2006/wordml" xmlns:wps="http://schemas.microsoft.com/office/word/2010/wordprocessingShape" mc:Ignorable="w14 wp14">
   <w:abstractNum w:abstractNumId="0">
     <w:nsid w:val="13014BC9"/>
     <w:multiLevelType w:val="hybridMultilevel"/>
@@ -1860,7 +2088,7 @@
 </file>
 
 <file path=word/styles.xml><?xml version="1.0" encoding="utf-8"?>
-<w:styles xmlns:r="http://schemas.openxmlformats.org/officeDocument/2006/relationships" xmlns:w="http://schemas.openxmlformats.org/wordprocessingml/2006/main">
+<w:styles xmlns:mc="http://schemas.openxmlformats.org/markup-compatibility/2006" xmlns:r="http://schemas.openxmlformats.org/officeDocument/2006/relationships" xmlns:w="http://schemas.openxmlformats.org/wordprocessingml/2006/main" xmlns:w14="http://schemas.microsoft.com/office/word/2010/wordml" mc:Ignorable="w14">
   <w:docDefaults>
     <w:rPrDefault>
       <w:rPr>
@@ -2020,11 +2248,11 @@
     <w:qFormat/>
     <w:rsid w:val="00FA742F"/>
   </w:style>
-  <w:style w:type="paragraph" w:styleId="Ttulo1">
+  <w:style w:type="paragraph" w:styleId="Heading1">
     <w:name w:val="heading 1"/>
     <w:basedOn w:val="Normal"/>
     <w:next w:val="Normal"/>
-    <w:link w:val="Ttulo1Char"/>
+    <w:link w:val="Heading1Char"/>
     <w:uiPriority w:val="9"/>
     <w:qFormat/>
     <w:rsid w:val="00DB6CFB"/>
@@ -2043,11 +2271,11 @@
       <w:szCs w:val="28"/>
     </w:rPr>
   </w:style>
-  <w:style w:type="paragraph" w:styleId="Ttulo2">
+  <w:style w:type="paragraph" w:styleId="Heading2">
     <w:name w:val="heading 2"/>
     <w:basedOn w:val="Normal"/>
     <w:next w:val="Normal"/>
-    <w:link w:val="Ttulo2Char"/>
+    <w:link w:val="Heading2Char"/>
     <w:uiPriority w:val="9"/>
     <w:unhideWhenUsed/>
     <w:qFormat/>
@@ -2067,11 +2295,11 @@
       <w:szCs w:val="26"/>
     </w:rPr>
   </w:style>
-  <w:style w:type="paragraph" w:styleId="Ttulo3">
+  <w:style w:type="paragraph" w:styleId="Heading3">
     <w:name w:val="heading 3"/>
     <w:basedOn w:val="Normal"/>
     <w:next w:val="Normal"/>
-    <w:link w:val="Ttulo3Char"/>
+    <w:link w:val="Heading3Char"/>
     <w:uiPriority w:val="9"/>
     <w:unhideWhenUsed/>
     <w:qFormat/>
@@ -2089,18 +2317,17 @@
       <w:color w:val="4F81BD" w:themeColor="accent1"/>
     </w:rPr>
   </w:style>
-  <w:style w:type="character" w:default="1" w:styleId="Fontepargpadro">
+  <w:style w:type="character" w:default="1" w:styleId="DefaultParagraphFont">
     <w:name w:val="Default Paragraph Font"/>
     <w:uiPriority w:val="1"/>
     <w:semiHidden/>
     <w:unhideWhenUsed/>
   </w:style>
-  <w:style w:type="table" w:default="1" w:styleId="Tabelanormal">
+  <w:style w:type="table" w:default="1" w:styleId="TableNormal">
     <w:name w:val="Normal Table"/>
     <w:uiPriority w:val="99"/>
     <w:semiHidden/>
     <w:unhideWhenUsed/>
-    <w:qFormat/>
     <w:tblPr>
       <w:tblInd w:w="0" w:type="dxa"/>
       <w:tblCellMar>
@@ -2111,17 +2338,17 @@
       </w:tblCellMar>
     </w:tblPr>
   </w:style>
-  <w:style w:type="numbering" w:default="1" w:styleId="Semlista">
+  <w:style w:type="numbering" w:default="1" w:styleId="NoList">
     <w:name w:val="No List"/>
     <w:uiPriority w:val="99"/>
     <w:semiHidden/>
     <w:unhideWhenUsed/>
   </w:style>
-  <w:style w:type="paragraph" w:styleId="Ttulo">
+  <w:style w:type="paragraph" w:styleId="Title">
     <w:name w:val="Title"/>
     <w:basedOn w:val="Normal"/>
     <w:next w:val="Normal"/>
-    <w:link w:val="TtuloChar"/>
+    <w:link w:val="TitleChar"/>
     <w:uiPriority w:val="10"/>
     <w:qFormat/>
     <w:rsid w:val="00DB6CFB"/>
@@ -2141,10 +2368,10 @@
       <w:szCs w:val="52"/>
     </w:rPr>
   </w:style>
-  <w:style w:type="character" w:customStyle="1" w:styleId="TtuloChar">
-    <w:name w:val="Título Char"/>
-    <w:basedOn w:val="Fontepargpadro"/>
-    <w:link w:val="Ttulo"/>
+  <w:style w:type="character" w:customStyle="1" w:styleId="TitleChar">
+    <w:name w:val="Title Char"/>
+    <w:basedOn w:val="DefaultParagraphFont"/>
+    <w:link w:val="Title"/>
     <w:uiPriority w:val="10"/>
     <w:rsid w:val="00DB6CFB"/>
     <w:rPr>
@@ -2156,10 +2383,10 @@
       <w:szCs w:val="52"/>
     </w:rPr>
   </w:style>
-  <w:style w:type="character" w:customStyle="1" w:styleId="Ttulo1Char">
-    <w:name w:val="Título 1 Char"/>
-    <w:basedOn w:val="Fontepargpadro"/>
-    <w:link w:val="Ttulo1"/>
+  <w:style w:type="character" w:customStyle="1" w:styleId="Heading1Char">
+    <w:name w:val="Heading 1 Char"/>
+    <w:basedOn w:val="DefaultParagraphFont"/>
+    <w:link w:val="Heading1"/>
     <w:uiPriority w:val="9"/>
     <w:rsid w:val="00DB6CFB"/>
     <w:rPr>
@@ -2171,10 +2398,10 @@
       <w:szCs w:val="28"/>
     </w:rPr>
   </w:style>
-  <w:style w:type="character" w:customStyle="1" w:styleId="Ttulo2Char">
-    <w:name w:val="Título 2 Char"/>
-    <w:basedOn w:val="Fontepargpadro"/>
-    <w:link w:val="Ttulo2"/>
+  <w:style w:type="character" w:customStyle="1" w:styleId="Heading2Char">
+    <w:name w:val="Heading 2 Char"/>
+    <w:basedOn w:val="DefaultParagraphFont"/>
+    <w:link w:val="Heading2"/>
     <w:uiPriority w:val="9"/>
     <w:rsid w:val="00DB6CFB"/>
     <w:rPr>
@@ -2186,7 +2413,7 @@
       <w:szCs w:val="26"/>
     </w:rPr>
   </w:style>
-  <w:style w:type="paragraph" w:styleId="SemEspaamento">
+  <w:style w:type="paragraph" w:styleId="NoSpacing">
     <w:name w:val="No Spacing"/>
     <w:uiPriority w:val="1"/>
     <w:qFormat/>
@@ -2195,10 +2422,10 @@
       <w:spacing w:after="0" w:line="240" w:lineRule="auto"/>
     </w:pPr>
   </w:style>
-  <w:style w:type="character" w:customStyle="1" w:styleId="Ttulo3Char">
-    <w:name w:val="Título 3 Char"/>
-    <w:basedOn w:val="Fontepargpadro"/>
-    <w:link w:val="Ttulo3"/>
+  <w:style w:type="character" w:customStyle="1" w:styleId="Heading3Char">
+    <w:name w:val="Heading 3 Char"/>
+    <w:basedOn w:val="DefaultParagraphFont"/>
+    <w:link w:val="Heading3"/>
     <w:uiPriority w:val="9"/>
     <w:rsid w:val="00DB6CFB"/>
     <w:rPr>
@@ -2206,6 +2433,17 @@
       <w:b/>
       <w:bCs/>
       <w:color w:val="4F81BD" w:themeColor="accent1"/>
+    </w:rPr>
+  </w:style>
+  <w:style w:type="character" w:styleId="Hyperlink">
+    <w:name w:val="Hyperlink"/>
+    <w:basedOn w:val="DefaultParagraphFont"/>
+    <w:uiPriority w:val="99"/>
+    <w:unhideWhenUsed/>
+    <w:rsid w:val="003E1B5B"/>
+    <w:rPr>
+      <w:color w:val="0000FF" w:themeColor="hyperlink"/>
+      <w:u w:val="single"/>
     </w:rPr>
   </w:style>
 </w:styles>

</xml_diff>

<commit_message>
cadastro do medico alterado
</commit_message>
<xml_diff>
--- a/Projeto/Analise_de_Requisitos.docx
+++ b/Projeto/Analise_de_Requisitos.docx
@@ -541,6 +541,353 @@
       <w:r>
         <w:t>Cadastro de usuário</w:t>
       </w:r>
+    </w:p>
+    <w:p>
+      <w:pPr>
+        <w:pStyle w:val="NoSpacing"/>
+      </w:pPr>
+      <w:r>
+        <w:t>Restrito ao usuário com perfil de Administrador.</w:t>
+      </w:r>
+    </w:p>
+    <w:p>
+      <w:pPr>
+        <w:pStyle w:val="NoSpacing"/>
+      </w:pPr>
+      <w:r>
+        <w:t xml:space="preserve">Permite </w:t>
+      </w:r>
+      <w:r>
+        <w:rPr>
+          <w:b/>
+        </w:rPr>
+        <w:t>inserção</w:t>
+      </w:r>
+      <w:r>
+        <w:t xml:space="preserve">, </w:t>
+      </w:r>
+      <w:r>
+        <w:rPr>
+          <w:b/>
+        </w:rPr>
+        <w:t>alteração</w:t>
+      </w:r>
+      <w:r>
+        <w:t xml:space="preserve"> e </w:t>
+      </w:r>
+      <w:r>
+        <w:rPr>
+          <w:b/>
+        </w:rPr>
+        <w:t>exclusão</w:t>
+      </w:r>
+      <w:r>
+        <w:t xml:space="preserve"> de usuário.</w:t>
+      </w:r>
+    </w:p>
+    <w:p>
+      <w:pPr>
+        <w:pStyle w:val="NoSpacing"/>
+      </w:pPr>
+      <w:r>
+        <w:t xml:space="preserve">- A </w:t>
+      </w:r>
+      <w:r>
+        <w:rPr>
+          <w:b/>
+        </w:rPr>
+        <w:t>inserção</w:t>
+      </w:r>
+      <w:r>
+        <w:t xml:space="preserve"> de um usuário</w:t>
+      </w:r>
+      <w:r>
+        <w:t xml:space="preserve"> exige </w:t>
+      </w:r>
+      <w:r>
+        <w:t>o nome</w:t>
+      </w:r>
+      <w:r>
+        <w:t>, nome</w:t>
+      </w:r>
+      <w:r>
+        <w:t xml:space="preserve"> de usuário, e-mail, senha e</w:t>
+      </w:r>
+      <w:r>
+        <w:t xml:space="preserve"> o perfil: Médico ou Secretária</w:t>
+      </w:r>
+      <w:r>
+        <w:t>. Após a entrada desses dados</w:t>
+      </w:r>
+      <w:r>
+        <w:t xml:space="preserve"> é direcionado para o cadastro específico.</w:t>
+      </w:r>
+    </w:p>
+    <w:p>
+      <w:pPr>
+        <w:pStyle w:val="NoSpacing"/>
+        <w:rPr>
+          <w:highlight w:val="yellow"/>
+        </w:rPr>
+      </w:pPr>
+      <w:r>
+        <w:rPr>
+          <w:highlight w:val="yellow"/>
+        </w:rPr>
+        <w:t xml:space="preserve">- A </w:t>
+      </w:r>
+      <w:r>
+        <w:rPr>
+          <w:b/>
+          <w:highlight w:val="yellow"/>
+        </w:rPr>
+        <w:t>alteraçao</w:t>
+      </w:r>
+      <w:r>
+        <w:rPr>
+          <w:highlight w:val="yellow"/>
+        </w:rPr>
+        <w:t xml:space="preserve"> exige inicialmente o Nome de Usuário a ser alterado, e direciona para a alteração do cadastro específico (exibe aviso so</w:t>
+      </w:r>
+      <w:r>
+        <w:rPr>
+          <w:highlight w:val="yellow"/>
+        </w:rPr>
+        <w:t>bre alteração usuários</w:t>
+      </w:r>
+      <w:r>
+        <w:rPr>
+          <w:highlight w:val="yellow"/>
+        </w:rPr>
+        <w:t>)</w:t>
+      </w:r>
+      <w:r>
+        <w:rPr>
+          <w:highlight w:val="yellow"/>
+        </w:rPr>
+        <w:t>.</w:t>
+      </w:r>
+    </w:p>
+    <w:p>
+      <w:pPr>
+        <w:pStyle w:val="NoSpacing"/>
+      </w:pPr>
+      <w:r>
+        <w:rPr>
+          <w:highlight w:val="yellow"/>
+        </w:rPr>
+        <w:t xml:space="preserve">- A </w:t>
+      </w:r>
+      <w:r>
+        <w:rPr>
+          <w:b/>
+          <w:highlight w:val="yellow"/>
+        </w:rPr>
+        <w:t>exclusão</w:t>
+      </w:r>
+      <w:r>
+        <w:rPr>
+          <w:highlight w:val="yellow"/>
+        </w:rPr>
+        <w:t xml:space="preserve"> exige inicialmente o Nome de Usuário a ser excluído e direciona para a exclusão do cadastro específico.</w:t>
+      </w:r>
+    </w:p>
+    <w:p>
+      <w:pPr>
+        <w:pStyle w:val="NoSpacing"/>
+      </w:pPr>
+    </w:p>
+    <w:p>
+      <w:pPr>
+        <w:pStyle w:val="Heading2"/>
+      </w:pPr>
+      <w:r>
+        <w:t>Cadastro da Clínica</w:t>
+      </w:r>
+    </w:p>
+    <w:p>
+      <w:pPr>
+        <w:pStyle w:val="NoSpacing"/>
+      </w:pPr>
+      <w:r>
+        <w:rPr>
+          <w:b/>
+        </w:rPr>
+        <w:t>Criação</w:t>
+      </w:r>
+      <w:r>
+        <w:t xml:space="preserve"> restrita ao usuário Administrador</w:t>
+      </w:r>
+      <w:r>
+        <w:t>.</w:t>
+      </w:r>
+      <w:r>
+        <w:t xml:space="preserve"> Todos os outros perfis permitem</w:t>
+      </w:r>
+      <w:r>
+        <w:t xml:space="preserve"> a operação de </w:t>
+      </w:r>
+      <w:r>
+        <w:rPr>
+          <w:b/>
+        </w:rPr>
+        <w:t>Alteração</w:t>
+      </w:r>
+      <w:r>
+        <w:t>.</w:t>
+      </w:r>
+    </w:p>
+    <w:p>
+      <w:pPr>
+        <w:pStyle w:val="NoSpacing"/>
+      </w:pPr>
+      <w:r>
+        <w:t xml:space="preserve">- Na </w:t>
+      </w:r>
+      <w:r>
+        <w:rPr>
+          <w:b/>
+        </w:rPr>
+        <w:t>Criação</w:t>
+      </w:r>
+      <w:r>
+        <w:t xml:space="preserve"> os campos obrigatórios são Nome, Endereço e pelo menos um telefone.</w:t>
+      </w:r>
+    </w:p>
+    <w:p>
+      <w:pPr>
+        <w:pStyle w:val="NoSpacing"/>
+      </w:pPr>
+      <w:r>
+        <w:t xml:space="preserve">- Com a </w:t>
+      </w:r>
+      <w:r>
+        <w:rPr>
+          <w:b/>
+        </w:rPr>
+        <w:t>Alteração</w:t>
+      </w:r>
+      <w:r>
+        <w:t xml:space="preserve"> de qualquer dado da clínica (telefone, endereço, e-mail, site, etc..) deve ser oferecido mandar um e-mail a todos os pacientes cadastrados avisando sobre as alterações.</w:t>
+      </w:r>
+    </w:p>
+    <w:p>
+      <w:pPr>
+        <w:pStyle w:val="NoSpacing"/>
+        <w:rPr>
+          <w:color w:val="0070C0"/>
+        </w:rPr>
+      </w:pPr>
+    </w:p>
+    <w:p>
+      <w:pPr>
+        <w:pStyle w:val="Heading2"/>
+      </w:pPr>
+      <w:r>
+        <w:t>Cadastro de Médico</w:t>
+      </w:r>
+    </w:p>
+    <w:p>
+      <w:pPr>
+        <w:pStyle w:val="NoSpacing"/>
+      </w:pPr>
+      <w:r>
+        <w:t xml:space="preserve">Devem ser permitidas as operações de </w:t>
+      </w:r>
+      <w:r>
+        <w:rPr>
+          <w:b/>
+        </w:rPr>
+        <w:t>Inserção</w:t>
+      </w:r>
+      <w:r>
+        <w:t xml:space="preserve">, </w:t>
+      </w:r>
+      <w:r>
+        <w:rPr>
+          <w:b/>
+        </w:rPr>
+        <w:t>Alteração</w:t>
+      </w:r>
+      <w:r>
+        <w:t xml:space="preserve"> e </w:t>
+      </w:r>
+      <w:r>
+        <w:rPr>
+          <w:b/>
+        </w:rPr>
+        <w:t>Exclusão</w:t>
+      </w:r>
+      <w:r>
+        <w:t xml:space="preserve"> de médicos.</w:t>
+      </w:r>
+    </w:p>
+    <w:p>
+      <w:pPr>
+        <w:pStyle w:val="NoSpacing"/>
+      </w:pPr>
+      <w:r>
+        <w:t xml:space="preserve">- A </w:t>
+      </w:r>
+      <w:r>
+        <w:rPr>
+          <w:b/>
+        </w:rPr>
+        <w:t>inserção</w:t>
+      </w:r>
+      <w:r>
+        <w:t xml:space="preserve"> deve ter as seguintes restrições: não é permitida a inserção de mais de um CPFs igual, nem de mais de um CRM igual. São obrigatórios os campos: Nome, CPF, CRM, especialidades (mínimo uma), preço da consulta particular ou pelo menos 1 convênio, contatos (mínimo de 1 telefone).</w:t>
+      </w:r>
+    </w:p>
+    <w:p>
+      <w:pPr>
+        <w:pStyle w:val="NoSpacing"/>
+      </w:pPr>
+      <w:r>
+        <w:t xml:space="preserve">- A </w:t>
+      </w:r>
+      <w:r>
+        <w:rPr>
+          <w:b/>
+        </w:rPr>
+        <w:t>alteração</w:t>
+      </w:r>
+      <w:r>
+        <w:rPr>
+          <w:b/>
+        </w:rPr>
+        <w:t xml:space="preserve"> </w:t>
+      </w:r>
+      <w:r>
+        <w:t>deve manter as restrições da inserção.</w:t>
+      </w:r>
+      <w:r>
+        <w:rPr>
+          <w:color w:val="FF0000"/>
+        </w:rPr>
+        <w:t xml:space="preserve"> </w:t>
+      </w:r>
+      <w:r>
+        <w:t>A alteração</w:t>
+      </w:r>
+      <w:r>
+        <w:t xml:space="preserve"> dos convênios que atende</w:t>
+      </w:r>
+      <w:r>
+        <w:t>, ao excluir alguma opção,  todas as consultas marcadas para o convênio excluído devem ficar sinalizadas, mas não devem ser alteradas, novas consultas não terão a opção do convênio excluido.</w:t>
+      </w:r>
+      <w:r>
+        <w:rPr>
+          <w:color w:val="FF0000"/>
+        </w:rPr>
+        <w:t xml:space="preserve"> </w:t>
+      </w:r>
+      <w:r>
+        <w:t>A alteração do preço da consulta particular deve alterar a agenda financeira do médico (pagamentos a receber) apenas para futuras marcações, anterior</w:t>
+      </w:r>
+      <w:r>
+        <w:t>es à alteração manterão o preço.</w:t>
+      </w:r>
       <w:bookmarkStart w:id="0" w:name="_GoBack"/>
       <w:bookmarkEnd w:id="0"/>
     </w:p>
@@ -549,385 +896,38 @@
         <w:pStyle w:val="NoSpacing"/>
       </w:pPr>
       <w:r>
-        <w:t>Restrito ao usuário com perfil de Administrador.</w:t>
-      </w:r>
-    </w:p>
-    <w:p>
-      <w:pPr>
-        <w:pStyle w:val="NoSpacing"/>
-      </w:pPr>
-      <w:r>
-        <w:t xml:space="preserve">Permite </w:t>
+        <w:t xml:space="preserve">- A </w:t>
       </w:r>
       <w:r>
         <w:rPr>
           <w:b/>
         </w:rPr>
-        <w:t>inserção</w:t>
-      </w:r>
-      <w:r>
-        <w:t xml:space="preserve">, </w:t>
-      </w:r>
-      <w:r>
-        <w:rPr>
-          <w:b/>
-        </w:rPr>
-        <w:t>alteração</w:t>
-      </w:r>
-      <w:r>
-        <w:t xml:space="preserve"> e </w:t>
-      </w:r>
-      <w:r>
-        <w:rPr>
-          <w:b/>
-        </w:rPr>
         <w:t>exclusão</w:t>
       </w:r>
       <w:r>
-        <w:t xml:space="preserve"> de usuário.</w:t>
-      </w:r>
-    </w:p>
-    <w:p>
-      <w:pPr>
-        <w:pStyle w:val="NoSpacing"/>
-      </w:pPr>
-      <w:r>
-        <w:t xml:space="preserve">- A </w:t>
-      </w:r>
-      <w:r>
-        <w:rPr>
-          <w:b/>
-        </w:rPr>
-        <w:t>inserção</w:t>
-      </w:r>
-      <w:r>
-        <w:t xml:space="preserve"> de um usuário</w:t>
-      </w:r>
-      <w:r>
-        <w:t xml:space="preserve"> exige </w:t>
-      </w:r>
-      <w:r>
-        <w:t>o nome</w:t>
-      </w:r>
-      <w:r>
-        <w:t>, nome</w:t>
-      </w:r>
-      <w:r>
-        <w:t xml:space="preserve"> de usuário, e-m</w:t>
-      </w:r>
-      <w:r>
-        <w:t>ail, senha e</w:t>
-      </w:r>
-      <w:r>
-        <w:t xml:space="preserve"> o perfil: Médico ou Secretária</w:t>
-      </w:r>
-      <w:r>
-        <w:t>. Após a entrada desses dados</w:t>
-      </w:r>
-      <w:r>
-        <w:t xml:space="preserve"> é direcionado para o cadastro específico.</w:t>
-      </w:r>
-    </w:p>
-    <w:p>
-      <w:pPr>
-        <w:pStyle w:val="NoSpacing"/>
-        <w:rPr>
-          <w:highlight w:val="yellow"/>
-        </w:rPr>
-      </w:pPr>
-      <w:r>
-        <w:rPr>
-          <w:highlight w:val="yellow"/>
-        </w:rPr>
-        <w:t xml:space="preserve">- A </w:t>
-      </w:r>
-      <w:r>
-        <w:rPr>
-          <w:b/>
-          <w:highlight w:val="yellow"/>
-        </w:rPr>
-        <w:t>alteraçao</w:t>
-      </w:r>
-      <w:r>
-        <w:rPr>
-          <w:highlight w:val="yellow"/>
-        </w:rPr>
-        <w:t xml:space="preserve"> exige inicialmente o Nome de Usuário a ser alterado, e direciona para a alteração do cadastro específico (exibe aviso so</w:t>
-      </w:r>
-      <w:r>
-        <w:rPr>
-          <w:highlight w:val="yellow"/>
-        </w:rPr>
-        <w:t>bre alteração usuários</w:t>
-      </w:r>
-      <w:r>
-        <w:rPr>
-          <w:highlight w:val="yellow"/>
-        </w:rPr>
-        <w:t>)</w:t>
-      </w:r>
-      <w:r>
-        <w:rPr>
-          <w:highlight w:val="yellow"/>
-        </w:rPr>
-        <w:t>.</w:t>
-      </w:r>
-    </w:p>
-    <w:p>
-      <w:pPr>
-        <w:pStyle w:val="NoSpacing"/>
-      </w:pPr>
-      <w:r>
-        <w:rPr>
-          <w:highlight w:val="yellow"/>
-        </w:rPr>
-        <w:t xml:space="preserve">- A </w:t>
-      </w:r>
-      <w:r>
-        <w:rPr>
-          <w:b/>
-          <w:highlight w:val="yellow"/>
-        </w:rPr>
-        <w:t>exclusão</w:t>
-      </w:r>
-      <w:r>
-        <w:rPr>
-          <w:highlight w:val="yellow"/>
-        </w:rPr>
-        <w:t xml:space="preserve"> exige inicialmente o Nome de Usuário a ser excluído e direciona para a exclusão do cadastro específico.</w:t>
-      </w:r>
-    </w:p>
-    <w:p>
-      <w:pPr>
-        <w:pStyle w:val="NoSpacing"/>
-      </w:pPr>
-    </w:p>
-    <w:p>
-      <w:pPr>
-        <w:pStyle w:val="Heading2"/>
-      </w:pPr>
-      <w:r>
-        <w:t>Cadastro da Clínica</w:t>
-      </w:r>
-    </w:p>
-    <w:p>
-      <w:pPr>
-        <w:pStyle w:val="NoSpacing"/>
-      </w:pPr>
-      <w:r>
-        <w:rPr>
-          <w:b/>
-        </w:rPr>
-        <w:t>Criação</w:t>
-      </w:r>
-      <w:r>
-        <w:t xml:space="preserve"> restrita ao usuário Administrador</w:t>
-      </w:r>
-      <w:r>
-        <w:t>.</w:t>
-      </w:r>
-      <w:r>
-        <w:t xml:space="preserve"> Todos os outros perfis permitem</w:t>
-      </w:r>
-      <w:r>
-        <w:t xml:space="preserve"> a operação de </w:t>
-      </w:r>
-      <w:r>
-        <w:rPr>
-          <w:b/>
-        </w:rPr>
-        <w:t>Alteração</w:t>
-      </w:r>
-      <w:r>
-        <w:t>.</w:t>
-      </w:r>
-    </w:p>
-    <w:p>
-      <w:pPr>
-        <w:pStyle w:val="NoSpacing"/>
-      </w:pPr>
-      <w:r>
-        <w:t xml:space="preserve">- Na </w:t>
-      </w:r>
-      <w:r>
-        <w:rPr>
-          <w:b/>
-        </w:rPr>
-        <w:t>Criação</w:t>
-      </w:r>
-      <w:r>
-        <w:t xml:space="preserve"> os campos obrigatórios são Nome, Endereço e pelo menos um telefone.</w:t>
-      </w:r>
-    </w:p>
-    <w:p>
-      <w:pPr>
-        <w:pStyle w:val="NoSpacing"/>
-      </w:pPr>
-      <w:r>
-        <w:t xml:space="preserve">- Com a </w:t>
-      </w:r>
-      <w:r>
-        <w:rPr>
-          <w:b/>
-        </w:rPr>
-        <w:t>Alteração</w:t>
-      </w:r>
-      <w:r>
-        <w:t xml:space="preserve"> de qualquer dado da clínica (telefone, endereço, e-mail, site, etc..) deve ser oferecido mandar um e-mail a todos os pacientes cadastrados avisando sobre as alterações.</w:t>
-      </w:r>
-    </w:p>
-    <w:p>
-      <w:pPr>
-        <w:pStyle w:val="NoSpacing"/>
-        <w:rPr>
-          <w:color w:val="0070C0"/>
-        </w:rPr>
-      </w:pPr>
-    </w:p>
-    <w:p>
-      <w:pPr>
-        <w:pStyle w:val="Heading2"/>
-      </w:pPr>
-      <w:r>
-        <w:t>Cadastro de Médico</w:t>
-      </w:r>
-    </w:p>
-    <w:p>
-      <w:pPr>
-        <w:pStyle w:val="NoSpacing"/>
-      </w:pPr>
-      <w:r>
-        <w:t xml:space="preserve">Devem ser permitidas as operações de </w:t>
-      </w:r>
-      <w:r>
-        <w:rPr>
-          <w:b/>
-        </w:rPr>
-        <w:t>Inserção</w:t>
-      </w:r>
-      <w:r>
-        <w:t xml:space="preserve">, </w:t>
-      </w:r>
-      <w:r>
-        <w:rPr>
-          <w:b/>
-        </w:rPr>
-        <w:t>Alteração</w:t>
-      </w:r>
-      <w:r>
-        <w:t xml:space="preserve"> e </w:t>
-      </w:r>
-      <w:r>
-        <w:rPr>
-          <w:b/>
-        </w:rPr>
-        <w:t>Exclusão</w:t>
-      </w:r>
-      <w:r>
-        <w:t xml:space="preserve"> de médicos.</w:t>
-      </w:r>
-    </w:p>
-    <w:p>
-      <w:pPr>
-        <w:pStyle w:val="NoSpacing"/>
-      </w:pPr>
-      <w:r>
-        <w:t xml:space="preserve">- A </w:t>
-      </w:r>
-      <w:r>
-        <w:rPr>
-          <w:b/>
-        </w:rPr>
-        <w:t>inserção</w:t>
-      </w:r>
-      <w:r>
-        <w:t xml:space="preserve"> deve ter as seguintes restrições: não é permitida a inserção de mais de um CPFs igual, nem de mais de um CRM igual. São obrigatórios os campos: Nome, CPF, CRM, especialidades (mínimo uma), preço da consulta particular ou pelo menos 1 convênio, contatos (mínimo de 1 telefone).</w:t>
-      </w:r>
-    </w:p>
-    <w:p>
-      <w:pPr>
-        <w:pStyle w:val="NoSpacing"/>
-      </w:pPr>
-      <w:r>
-        <w:t xml:space="preserve">- A </w:t>
-      </w:r>
-      <w:r>
-        <w:rPr>
-          <w:b/>
-        </w:rPr>
-        <w:t>alteração</w:t>
-      </w:r>
-      <w:r>
-        <w:rPr>
-          <w:b/>
-        </w:rPr>
+        <w:t xml:space="preserve"> de um médico deverá manter os registros feitos por esses médicos nos prontuários de pacientes que tenham consultado com ele. No entanto, </w:t>
+      </w:r>
+      <w:r>
+        <w:t xml:space="preserve">toda a sua agenda será </w:t>
+      </w:r>
+      <w:r>
+        <w:lastRenderedPageBreak/>
+        <w:t>excluída. Consultas marcadas para datas futuras serão guardadas  em um relatório (arquivo ou impresssora)</w:t>
+      </w:r>
+      <w:r>
         <w:t xml:space="preserve"> </w:t>
       </w:r>
       <w:r>
-        <w:t>deve manter as restrições da inserção.</w:t>
-      </w:r>
-      <w:r>
-        <w:rPr>
-          <w:color w:val="FF0000"/>
-        </w:rPr>
-        <w:t xml:space="preserve"> A alteração</w:t>
-      </w:r>
-      <w:r>
-        <w:rPr>
-          <w:color w:val="FF0000"/>
-        </w:rPr>
-        <w:t xml:space="preserve"> dos convênios que atende tem alguma interferência nas consultas já marcadas?</w:t>
-      </w:r>
-      <w:r>
-        <w:rPr>
-          <w:color w:val="FF0000"/>
-        </w:rPr>
-        <w:t xml:space="preserve"> </w:t>
-      </w:r>
-      <w:r>
-        <w:t xml:space="preserve">A alteração do preço da consulta particular deve alterar a agenda financeira do médico (pagamentos a receber) apenas para futuras marcações, anteriores à alteração manterão o preço </w:t>
-      </w:r>
-      <w:r>
-        <w:rPr>
-          <w:color w:val="FF0000"/>
-        </w:rPr>
-        <w:t>(ou isso deve ser uma opção?)</w:t>
-      </w:r>
-      <w:r>
-        <w:t>.</w:t>
-      </w:r>
-    </w:p>
-    <w:p>
-      <w:pPr>
-        <w:pStyle w:val="NoSpacing"/>
-      </w:pPr>
-      <w:r>
-        <w:t xml:space="preserve">- A </w:t>
-      </w:r>
-      <w:r>
-        <w:rPr>
-          <w:b/>
-        </w:rPr>
-        <w:t>exclusão</w:t>
-      </w:r>
-      <w:r>
-        <w:t xml:space="preserve"> de um médico deverá manter os registros feitos por esses médicos nos prontuários de pacientes que tenham consultado com ele. No entanto, toda a sua agenda será excluída </w:t>
-      </w:r>
-      <w:r>
-        <w:rPr>
-          <w:color w:val="FF0000"/>
-        </w:rPr>
-        <w:t xml:space="preserve">(consultas marcadas para datas futuras à alteração o que deve acontecer? Oferecer mandar um e-mail desmarcando e excluí-las? Baixar a lista em um arquivo para que a </w:t>
-      </w:r>
-      <w:r>
-        <w:rPr>
-          <w:color w:val="FF0000"/>
-        </w:rPr>
-        <w:lastRenderedPageBreak/>
-        <w:t>secretária faça algo com elas?)</w:t>
-      </w:r>
-      <w:r>
-        <w:t>. T</w:t>
+        <w:t xml:space="preserve"> e o sistema deve o</w:t>
+      </w:r>
+      <w:r>
+        <w:t xml:space="preserve">ferecer mandar um e-mail desmarcando </w:t>
+      </w:r>
+      <w:r>
+        <w:t>para todos os pacientes.</w:t>
+      </w:r>
+      <w:r>
+        <w:t xml:space="preserve"> T</w:t>
       </w:r>
       <w:r>
         <w:t xml:space="preserve">ornar o médico um Contato na </w:t>
@@ -1372,6 +1372,7 @@
         <w:rPr>
           <w:color w:val="7F7F7F" w:themeColor="text1" w:themeTint="80"/>
         </w:rPr>
+        <w:lastRenderedPageBreak/>
         <w:t>O software também agregará uma agenda de contatos. Esses registros de contatos  serão controlados pelos módulos:</w:t>
       </w:r>
     </w:p>
@@ -1386,7 +1387,6 @@
         <w:rPr>
           <w:color w:val="7F7F7F" w:themeColor="text1" w:themeTint="80"/>
         </w:rPr>
-        <w:lastRenderedPageBreak/>
         <w:t>Cadastro, atualização e exclusão de contato – o cadastro de contato irá conter telefones, fax, endereços, e-mails e sites.</w:t>
       </w:r>
     </w:p>

</xml_diff>

<commit_message>
Analise de requisitos e comeo do backlog
</commit_message>
<xml_diff>
--- a/Projeto/Analise_de_Requisitos.docx
+++ b/Projeto/Analise_de_Requisitos.docx
@@ -486,32 +486,27 @@
       <w:r>
         <w:t>Acesso à aplicação</w:t>
       </w:r>
-    </w:p>
-    <w:p>
-      <w:pPr>
-        <w:pStyle w:val="NoSpacing"/>
-      </w:pPr>
-      <w:r>
-        <w:t xml:space="preserve">A partir do site </w:t>
+      <w:r>
+        <w:t xml:space="preserve"> - Login</w:t>
+      </w:r>
+    </w:p>
+    <w:p>
+      <w:pPr>
+        <w:pStyle w:val="NoSpacing"/>
+      </w:pPr>
+      <w:r>
+        <w:t xml:space="preserve">O system owner </w:t>
+      </w:r>
+      <w:r>
+        <w:t xml:space="preserve">disponibiliza a aplicação em um </w:t>
+      </w:r>
+      <w:r>
+        <w:t>subdomí</w:t>
+      </w:r>
+      <w:r>
+        <w:t xml:space="preserve">nio para a clínica cliente (ex: </w:t>
       </w:r>
       <w:hyperlink r:id="rId6" w:history="1">
-        <w:r>
-          <w:rPr>
-            <w:rStyle w:val="Hyperlink"/>
-          </w:rPr>
-          <w:t>http://quintella.net</w:t>
-        </w:r>
-      </w:hyperlink>
-      <w:r>
-        <w:t xml:space="preserve"> </w:t>
-      </w:r>
-      <w:r>
-        <w:t>um cliente entra em contato com o system owner, requerindo o uso da aplicação. O system owner gera um subdomí</w:t>
-      </w:r>
-      <w:r>
-        <w:t xml:space="preserve">nio para a clínica cliente (ex: </w:t>
-      </w:r>
-      <w:hyperlink r:id="rId7" w:history="1">
         <w:r>
           <w:rPr>
             <w:rStyle w:val="Hyperlink"/>
@@ -526,7 +521,33 @@
         <w:t>)</w:t>
       </w:r>
       <w:r>
-        <w:t xml:space="preserve"> e cria um usuário com perfil Administrador para a aplicação neste subdomínio.</w:t>
+        <w:t xml:space="preserve"> e cria um usuário com perfil Administrador para </w:t>
+      </w:r>
+      <w:r>
+        <w:t>esta aplicação.</w:t>
+      </w:r>
+    </w:p>
+    <w:p>
+      <w:pPr>
+        <w:pStyle w:val="NoSpacing"/>
+      </w:pPr>
+      <w:r>
+        <w:t>O cliente</w:t>
+      </w:r>
+      <w:r>
+        <w:t xml:space="preserve"> utiliza </w:t>
+      </w:r>
+      <w:r>
+        <w:t xml:space="preserve">inicialmente </w:t>
+      </w:r>
+      <w:r>
+        <w:t>esse usuário</w:t>
+      </w:r>
+      <w:r>
+        <w:t xml:space="preserve"> administrador para cadastrar outros</w:t>
+      </w:r>
+      <w:r>
+        <w:t xml:space="preserve"> usuários necessários.</w:t>
       </w:r>
     </w:p>
     <w:p>
@@ -626,270 +647,259 @@
     <w:p>
       <w:pPr>
         <w:pStyle w:val="NoSpacing"/>
-        <w:rPr>
-          <w:highlight w:val="yellow"/>
-        </w:rPr>
-      </w:pPr>
-      <w:r>
-        <w:rPr>
-          <w:highlight w:val="yellow"/>
-        </w:rPr>
+      </w:pPr>
+      <w:r>
         <w:t xml:space="preserve">- A </w:t>
       </w:r>
       <w:r>
         <w:rPr>
           <w:b/>
-          <w:highlight w:val="yellow"/>
         </w:rPr>
         <w:t>alteraçao</w:t>
       </w:r>
       <w:r>
-        <w:rPr>
-          <w:highlight w:val="yellow"/>
-        </w:rPr>
-        <w:t xml:space="preserve"> exige inicialmente o Nome de Usuário a ser alterado, e direciona para a alteração do cadastro específico (exibe aviso so</w:t>
-      </w:r>
-      <w:r>
-        <w:rPr>
-          <w:highlight w:val="yellow"/>
-        </w:rPr>
-        <w:t>bre alteração usuários</w:t>
-      </w:r>
-      <w:r>
-        <w:rPr>
-          <w:highlight w:val="yellow"/>
-        </w:rPr>
-        <w:t>)</w:t>
-      </w:r>
-      <w:r>
-        <w:rPr>
-          <w:highlight w:val="yellow"/>
-        </w:rPr>
-        <w:t>.</w:t>
-      </w:r>
-    </w:p>
-    <w:p>
-      <w:pPr>
-        <w:pStyle w:val="NoSpacing"/>
-      </w:pPr>
-      <w:r>
-        <w:rPr>
-          <w:highlight w:val="yellow"/>
-        </w:rPr>
-        <w:t xml:space="preserve">- A </w:t>
-      </w:r>
-      <w:r>
-        <w:rPr>
-          <w:b/>
-          <w:highlight w:val="yellow"/>
-        </w:rPr>
-        <w:t>exclusão</w:t>
-      </w:r>
-      <w:r>
-        <w:rPr>
-          <w:highlight w:val="yellow"/>
-        </w:rPr>
-        <w:t xml:space="preserve"> exige inicialmente o Nome de Usuário a ser excluído e direciona para a exclusão do cadastro específico.</w:t>
-      </w:r>
-    </w:p>
-    <w:p>
-      <w:pPr>
-        <w:pStyle w:val="NoSpacing"/>
-      </w:pPr>
-    </w:p>
-    <w:p>
-      <w:pPr>
-        <w:pStyle w:val="Heading2"/>
-      </w:pPr>
-      <w:r>
-        <w:t>Cadastro da Clínica</w:t>
-      </w:r>
-    </w:p>
-    <w:p>
-      <w:pPr>
-        <w:pStyle w:val="NoSpacing"/>
-      </w:pPr>
-      <w:r>
-        <w:rPr>
-          <w:b/>
-        </w:rPr>
-        <w:t>Criação</w:t>
-      </w:r>
-      <w:r>
-        <w:t xml:space="preserve"> restrita ao usuário Administrador</w:t>
-      </w:r>
-      <w:r>
-        <w:t>.</w:t>
-      </w:r>
-      <w:r>
-        <w:t xml:space="preserve"> Todos os outros perfis permitem</w:t>
-      </w:r>
-      <w:r>
-        <w:t xml:space="preserve"> a operação de </w:t>
-      </w:r>
-      <w:r>
-        <w:rPr>
-          <w:b/>
-        </w:rPr>
-        <w:t>Alteração</w:t>
-      </w:r>
-      <w:r>
-        <w:t>.</w:t>
-      </w:r>
-    </w:p>
-    <w:p>
-      <w:pPr>
-        <w:pStyle w:val="NoSpacing"/>
-      </w:pPr>
-      <w:r>
-        <w:t xml:space="preserve">- Na </w:t>
-      </w:r>
-      <w:r>
-        <w:rPr>
-          <w:b/>
-        </w:rPr>
-        <w:t>Criação</w:t>
-      </w:r>
-      <w:r>
-        <w:t xml:space="preserve"> os campos obrigatórios são Nome, Endereço e pelo menos um telefone.</w:t>
-      </w:r>
-    </w:p>
-    <w:p>
-      <w:pPr>
-        <w:pStyle w:val="NoSpacing"/>
-      </w:pPr>
-      <w:r>
-        <w:t xml:space="preserve">- Com a </w:t>
-      </w:r>
-      <w:r>
-        <w:rPr>
-          <w:b/>
-        </w:rPr>
-        <w:t>Alteração</w:t>
-      </w:r>
-      <w:r>
-        <w:t xml:space="preserve"> de qualquer dado da clínica (telefone, endereço, e-mail, site, etc..) deve ser oferecido mandar um e-mail a todos os pacientes cadastrados avisando sobre as alterações.</w:t>
-      </w:r>
-    </w:p>
-    <w:p>
-      <w:pPr>
-        <w:pStyle w:val="NoSpacing"/>
-        <w:rPr>
-          <w:color w:val="0070C0"/>
-        </w:rPr>
-      </w:pPr>
-    </w:p>
-    <w:p>
-      <w:pPr>
-        <w:pStyle w:val="Heading2"/>
-      </w:pPr>
-      <w:r>
-        <w:t>Cadastro de Médico</w:t>
-      </w:r>
-    </w:p>
-    <w:p>
-      <w:pPr>
-        <w:pStyle w:val="NoSpacing"/>
-      </w:pPr>
-      <w:r>
-        <w:t xml:space="preserve">Devem ser permitidas as operações de </w:t>
-      </w:r>
-      <w:r>
-        <w:rPr>
-          <w:b/>
-        </w:rPr>
-        <w:t>Inserção</w:t>
-      </w:r>
-      <w:r>
-        <w:t xml:space="preserve">, </w:t>
-      </w:r>
-      <w:r>
-        <w:rPr>
-          <w:b/>
-        </w:rPr>
-        <w:t>Alteração</w:t>
-      </w:r>
-      <w:r>
-        <w:t xml:space="preserve"> e </w:t>
-      </w:r>
-      <w:r>
-        <w:rPr>
-          <w:b/>
-        </w:rPr>
-        <w:t>Exclusão</w:t>
-      </w:r>
-      <w:r>
-        <w:t xml:space="preserve"> de médicos.</w:t>
-      </w:r>
-    </w:p>
-    <w:p>
-      <w:pPr>
-        <w:pStyle w:val="NoSpacing"/>
-      </w:pPr>
-      <w:r>
-        <w:t xml:space="preserve">- A </w:t>
-      </w:r>
-      <w:r>
-        <w:rPr>
-          <w:b/>
-        </w:rPr>
-        <w:t>inserção</w:t>
-      </w:r>
-      <w:r>
-        <w:t xml:space="preserve"> deve ter as seguintes restrições: não é permitida a inserção de mais de um CPFs igual, nem de mais de um CRM igual. São obrigatórios os campos: Nome, CPF, CRM, especialidades (mínimo uma), preço da consulta particular ou pelo menos 1 convênio, contatos (mínimo de 1 telefone).</w:t>
-      </w:r>
-    </w:p>
-    <w:p>
-      <w:pPr>
-        <w:pStyle w:val="NoSpacing"/>
-      </w:pPr>
-      <w:r>
-        <w:t xml:space="preserve">- A </w:t>
-      </w:r>
-      <w:r>
-        <w:rPr>
-          <w:b/>
-        </w:rPr>
-        <w:t>alteração</w:t>
-      </w:r>
-      <w:r>
-        <w:rPr>
-          <w:b/>
-        </w:rPr>
-        <w:t xml:space="preserve"> </w:t>
-      </w:r>
-      <w:r>
-        <w:t>deve manter as restrições da inserção.</w:t>
-      </w:r>
-      <w:r>
-        <w:rPr>
-          <w:color w:val="FF0000"/>
-        </w:rPr>
-        <w:t xml:space="preserve"> </w:t>
-      </w:r>
-      <w:r>
-        <w:t>A alteração</w:t>
-      </w:r>
-      <w:r>
-        <w:t xml:space="preserve"> dos convênios que atende</w:t>
-      </w:r>
-      <w:r>
-        <w:t>, ao excluir alguma opção,  todas as consultas marcadas para o convênio excluído devem ficar sinalizadas, mas não devem ser alteradas, novas consultas não terão a opção do convênio excluido.</w:t>
-      </w:r>
-      <w:r>
-        <w:rPr>
-          <w:color w:val="FF0000"/>
-        </w:rPr>
-        <w:t xml:space="preserve"> </w:t>
-      </w:r>
-      <w:r>
-        <w:t>A alteração do preço da consulta particular deve alterar a agenda financeira do médico (pagamentos a receber) apenas para futuras marcações, anterior</w:t>
-      </w:r>
-      <w:r>
-        <w:t>es à alteração manterão o preço.</w:t>
+        <w:t xml:space="preserve"> e</w:t>
       </w:r>
       <w:bookmarkStart w:id="0" w:name="_GoBack"/>
       <w:bookmarkEnd w:id="0"/>
+      <w:r>
+        <w:t>xige inicialmente o Nome de Usuário a ser alterado, e direciona para a alteração do cadastro específico (exibe aviso so</w:t>
+      </w:r>
+      <w:r>
+        <w:t>bre alteração usuários</w:t>
+      </w:r>
+      <w:r>
+        <w:t>)</w:t>
+      </w:r>
+      <w:r>
+        <w:t>.</w:t>
+      </w:r>
+    </w:p>
+    <w:p>
+      <w:pPr>
+        <w:pStyle w:val="NoSpacing"/>
+      </w:pPr>
+      <w:r>
+        <w:t xml:space="preserve">- A </w:t>
+      </w:r>
+      <w:r>
+        <w:rPr>
+          <w:b/>
+        </w:rPr>
+        <w:t>exclusão</w:t>
+      </w:r>
+      <w:r>
+        <w:t xml:space="preserve"> exige inicialmente o Nome de Usuário a ser excluído e direciona para a exclusão do cadastro específico.</w:t>
+      </w:r>
+    </w:p>
+    <w:p>
+      <w:pPr>
+        <w:pStyle w:val="NoSpacing"/>
+      </w:pPr>
+    </w:p>
+    <w:p>
+      <w:pPr>
+        <w:pStyle w:val="Heading2"/>
+      </w:pPr>
+      <w:r>
+        <w:t>Cadastro da Clínica</w:t>
+      </w:r>
+    </w:p>
+    <w:p>
+      <w:pPr>
+        <w:pStyle w:val="NoSpacing"/>
+      </w:pPr>
+      <w:r>
+        <w:rPr>
+          <w:b/>
+        </w:rPr>
+        <w:t>Criação</w:t>
+      </w:r>
+      <w:r>
+        <w:t xml:space="preserve"> restrita ao usuário Administrador</w:t>
+      </w:r>
+      <w:r>
+        <w:t>.</w:t>
+      </w:r>
+      <w:r>
+        <w:t xml:space="preserve"> Todos os outros perfis permitem</w:t>
+      </w:r>
+      <w:r>
+        <w:t xml:space="preserve"> a operação de </w:t>
+      </w:r>
+      <w:r>
+        <w:rPr>
+          <w:b/>
+        </w:rPr>
+        <w:t>Alteração</w:t>
+      </w:r>
+      <w:r>
+        <w:t>.</w:t>
+      </w:r>
+      <w:r>
+        <w:t xml:space="preserve"> Sem opção de </w:t>
+      </w:r>
+      <w:r>
+        <w:rPr>
+          <w:b/>
+        </w:rPr>
+        <w:t>exclusão</w:t>
+      </w:r>
+      <w:r>
+        <w:t>.</w:t>
+      </w:r>
+    </w:p>
+    <w:p>
+      <w:pPr>
+        <w:pStyle w:val="NoSpacing"/>
+      </w:pPr>
+      <w:r>
+        <w:t xml:space="preserve">- Na </w:t>
+      </w:r>
+      <w:r>
+        <w:rPr>
+          <w:b/>
+        </w:rPr>
+        <w:t>Criação</w:t>
+      </w:r>
+      <w:r>
+        <w:t xml:space="preserve"> os campos obrigatórios são Nome, Endereço e pelo menos um telefone.</w:t>
+      </w:r>
+    </w:p>
+    <w:p>
+      <w:pPr>
+        <w:pStyle w:val="NoSpacing"/>
+      </w:pPr>
+      <w:r>
+        <w:t xml:space="preserve">- Com a </w:t>
+      </w:r>
+      <w:r>
+        <w:rPr>
+          <w:b/>
+        </w:rPr>
+        <w:t>Alteração</w:t>
+      </w:r>
+      <w:r>
+        <w:t xml:space="preserve"> de qualquer dado da clínica (telefone, endereço, e-mail, site, etc..) deve ser oferecido mandar um e-mail a todos os pacientes cadastrados avisando sobre as alterações.</w:t>
+      </w:r>
+    </w:p>
+    <w:p>
+      <w:pPr>
+        <w:pStyle w:val="NoSpacing"/>
+        <w:rPr>
+          <w:color w:val="0070C0"/>
+        </w:rPr>
+      </w:pPr>
+    </w:p>
+    <w:p>
+      <w:pPr>
+        <w:pStyle w:val="Heading2"/>
+      </w:pPr>
+      <w:r>
+        <w:t>Cadastro de Médico</w:t>
+      </w:r>
+    </w:p>
+    <w:p>
+      <w:pPr>
+        <w:pStyle w:val="NoSpacing"/>
+      </w:pPr>
+      <w:r>
+        <w:t xml:space="preserve">Devem ser permitidas as operações de </w:t>
+      </w:r>
+      <w:r>
+        <w:rPr>
+          <w:b/>
+        </w:rPr>
+        <w:t>Inserção</w:t>
+      </w:r>
+      <w:r>
+        <w:t xml:space="preserve">, </w:t>
+      </w:r>
+      <w:r>
+        <w:rPr>
+          <w:b/>
+        </w:rPr>
+        <w:t>Alteração</w:t>
+      </w:r>
+      <w:r>
+        <w:t xml:space="preserve"> e </w:t>
+      </w:r>
+      <w:r>
+        <w:rPr>
+          <w:b/>
+        </w:rPr>
+        <w:t>Exclusão</w:t>
+      </w:r>
+      <w:r>
+        <w:t xml:space="preserve"> de médicos.</w:t>
+      </w:r>
+    </w:p>
+    <w:p>
+      <w:pPr>
+        <w:pStyle w:val="NoSpacing"/>
+      </w:pPr>
+      <w:r>
+        <w:t xml:space="preserve">- A </w:t>
+      </w:r>
+      <w:r>
+        <w:rPr>
+          <w:b/>
+        </w:rPr>
+        <w:t>inserção</w:t>
+      </w:r>
+      <w:r>
+        <w:t xml:space="preserve"> deve ter as seguintes restrições: não é permitida a inserção de mais de um CPFs igual, nem de mais de um CRM igual. São obrigatórios os campos: Nome, CPF, CRM, especialidades (mínimo uma), preço da consulta particular ou pelo menos 1 convênio, contatos (mínimo de 1 telefone).</w:t>
+      </w:r>
+    </w:p>
+    <w:p>
+      <w:pPr>
+        <w:pStyle w:val="NoSpacing"/>
+      </w:pPr>
+      <w:r>
+        <w:t xml:space="preserve">- A </w:t>
+      </w:r>
+      <w:r>
+        <w:rPr>
+          <w:b/>
+        </w:rPr>
+        <w:t>alteração</w:t>
+      </w:r>
+      <w:r>
+        <w:rPr>
+          <w:b/>
+        </w:rPr>
+        <w:t xml:space="preserve"> </w:t>
+      </w:r>
+      <w:r>
+        <w:t>deve manter as restrições da inserção.</w:t>
+      </w:r>
+      <w:r>
+        <w:rPr>
+          <w:color w:val="FF0000"/>
+        </w:rPr>
+        <w:t xml:space="preserve"> </w:t>
+      </w:r>
+      <w:r>
+        <w:t>A alteração</w:t>
+      </w:r>
+      <w:r>
+        <w:t xml:space="preserve"> dos convênios que atende</w:t>
+      </w:r>
+      <w:r>
+        <w:t>, ao excluir alguma opção,  todas as consultas marcadas para o convênio excluído devem ficar sinalizadas, mas não devem ser alteradas, novas consultas não terão a opção do convênio excluido.</w:t>
+      </w:r>
+      <w:r>
+        <w:rPr>
+          <w:color w:val="FF0000"/>
+        </w:rPr>
+        <w:t xml:space="preserve"> </w:t>
+      </w:r>
+      <w:r>
+        <w:t>A alteração do preço da consulta particular deve alterar a agenda financeira do médico (pagamentos a receber) apenas para futuras marcações, anterior</w:t>
+      </w:r>
+      <w:r>
+        <w:t>es à alteração manterão o preço.</w:t>
+      </w:r>
     </w:p>
     <w:p>
       <w:pPr>

</xml_diff>

<commit_message>
Pequenas alteracoes, backlog no ScrumDO
</commit_message>
<xml_diff>
--- a/Projeto/Analise_de_Requisitos.docx
+++ b/Projeto/Analise_de_Requisitos.docx
@@ -347,7 +347,12 @@
         <w:pStyle w:val="NoSpacing"/>
       </w:pPr>
       <w:r>
-        <w:t>- Data de Nascimento, idade</w:t>
+        <w:t>- Data de Nascimento, ida</w:t>
+      </w:r>
+      <w:bookmarkStart w:id="0" w:name="_GoBack"/>
+      <w:bookmarkEnd w:id="0"/>
+      <w:r>
+        <w:t>de</w:t>
       </w:r>
     </w:p>
     <w:p>
@@ -658,12 +663,7 @@
         <w:t>alteraçao</w:t>
       </w:r>
       <w:r>
-        <w:t xml:space="preserve"> e</w:t>
-      </w:r>
-      <w:bookmarkStart w:id="0" w:name="_GoBack"/>
-      <w:bookmarkEnd w:id="0"/>
-      <w:r>
-        <w:t>xige inicialmente o Nome de Usuário a ser alterado, e direciona para a alteração do cadastro específico (exibe aviso so</w:t>
+        <w:t xml:space="preserve"> exige inicialmente o Nome de Usuário a ser alterado, e direciona para a alteração do cadastro específico (exibe aviso so</w:t>
       </w:r>
       <w:r>
         <w:t>bre alteração usuários</w:t>
@@ -1079,6 +1079,79 @@
     <w:p>
       <w:pPr>
         <w:pStyle w:val="NoSpacing"/>
+      </w:pPr>
+    </w:p>
+    <w:p>
+      <w:pPr>
+        <w:pStyle w:val="Heading2"/>
+      </w:pPr>
+      <w:r>
+        <w:t>Cadastro de Agenda de Consultas</w:t>
+      </w:r>
+    </w:p>
+    <w:p>
+      <w:pPr>
+        <w:pStyle w:val="NoSpacing"/>
+      </w:pPr>
+      <w:r>
+        <w:t>Exclusão:</w:t>
+      </w:r>
+    </w:p>
+    <w:p>
+      <w:pPr>
+        <w:pStyle w:val="NoSpacing"/>
+      </w:pPr>
+      <w:r>
+        <w:t>Consultas marcadas para datas futuras serão guardadas  em um relatório (arquivo ou impresssora)  e o sistema deve oferecer mandar um e-mail desmarcando para todos os pacientes.</w:t>
+      </w:r>
+    </w:p>
+    <w:p>
+      <w:pPr>
+        <w:pStyle w:val="NoSpacing"/>
+      </w:pPr>
+    </w:p>
+    <w:p>
+      <w:pPr>
+        <w:pStyle w:val="NoSpacing"/>
+      </w:pPr>
+    </w:p>
+    <w:p>
+      <w:pPr>
+        <w:pStyle w:val="Heading2"/>
+      </w:pPr>
+      <w:r>
+        <w:t>Cadastro de Bloco de Notas</w:t>
+      </w:r>
+    </w:p>
+    <w:p>
+      <w:pPr>
+        <w:pStyle w:val="NoSpacing"/>
+      </w:pPr>
+      <w:r>
+        <w:t>Exclusão:</w:t>
+      </w:r>
+    </w:p>
+    <w:p>
+      <w:pPr>
+        <w:pStyle w:val="NoSpacing"/>
+      </w:pPr>
+      <w:r>
+        <w:t>o sistema deve oferecer copiar anotações (com um sinal de que era do médico X) para o bloco de outro usuário.</w:t>
+      </w:r>
+    </w:p>
+    <w:p>
+      <w:pPr>
+        <w:pStyle w:val="NoSpacing"/>
+      </w:pPr>
+    </w:p>
+    <w:p>
+      <w:pPr>
+        <w:pStyle w:val="NoSpacing"/>
+      </w:pPr>
+    </w:p>
+    <w:p>
+      <w:pPr>
+        <w:pStyle w:val="NoSpacing"/>
         <w:rPr>
           <w:color w:val="7F7F7F" w:themeColor="text1" w:themeTint="80"/>
         </w:rPr>
@@ -1202,6 +1275,7 @@
         <w:rPr>
           <w:color w:val="7F7F7F" w:themeColor="text1" w:themeTint="80"/>
         </w:rPr>
+        <w:lastRenderedPageBreak/>
         <w:t>Execução de consulta – módulo utilizado pela interface do médico para documentar as consultas e registrá-las nos prontuários dos pacientes.</w:t>
       </w:r>
     </w:p>
@@ -1382,7 +1456,6 @@
         <w:rPr>
           <w:color w:val="7F7F7F" w:themeColor="text1" w:themeTint="80"/>
         </w:rPr>
-        <w:lastRenderedPageBreak/>
         <w:t>O software também agregará uma agenda de contatos. Esses registros de contatos  serão controlados pelos módulos:</w:t>
       </w:r>
     </w:p>

</xml_diff>